<commit_message>
criação web com NextJS para o tracker
</commit_message>
<xml_diff>
--- a/Artigo_tracker/Tracker_article.docx
+++ b/Artigo_tracker/Tracker_article.docx
@@ -6542,11 +6542,7 @@
         <w:t xml:space="preserve">: </w:t>
       </w:r>
       <w:r>
-        <w:t xml:space="preserve">Mapa do potencial de geração solar fotovoltaica em termos do rendimento energético anual para todo o Brasil (medido em </w:t>
-      </w:r>
-      <w:proofErr w:type="gramStart"/>
-      <w:r>
-        <w:t>kWh/</w:t>
+        <w:t>Mapa do potencial de geração solar fotovoltaica em termos do rendimento energético anual para todo o Brasil (medido em kWh/</w:t>
       </w:r>
       <w:proofErr w:type="spellStart"/>
       <w:r>
@@ -6557,7 +6553,6 @@
         <w:t xml:space="preserve"> )</w:t>
       </w:r>
       <w:bookmarkEnd w:id="9"/>
-      <w:proofErr w:type="gramEnd"/>
     </w:p>
     <w:p>
       <w:pPr>
@@ -6696,7 +6691,6 @@
       <w:r>
         <w:t xml:space="preserve"> </w:t>
       </w:r>
-      <w:proofErr w:type="spellStart"/>
       <w:r>
         <w:rPr>
           <w:i/>
@@ -6704,7 +6698,6 @@
         </w:rPr>
         <w:t>Tracker</w:t>
       </w:r>
-      <w:proofErr w:type="spellEnd"/>
       <w:r>
         <w:t xml:space="preserve">. </w:t>
       </w:r>
@@ -6997,7 +6990,6 @@
       <w:r>
         <w:t xml:space="preserve">Dessa forma, o primeiro passo para se iniciar o desenvolvimento da estrutura do </w:t>
       </w:r>
-      <w:proofErr w:type="spellStart"/>
       <w:r>
         <w:rPr>
           <w:i/>
@@ -7005,7 +6997,6 @@
         </w:rPr>
         <w:t>Tracker</w:t>
       </w:r>
-      <w:proofErr w:type="spellEnd"/>
       <w:r>
         <w:t xml:space="preserve"> está em entender os conceitos físicos envolvidos na irradiação solar na superfície terrestre, da captação da radiação solar e quais variáveis devem ser levadas em consideração para estimar-se as melhores posições físicas do sistema na posição geográfica requerida.</w:t>
       </w:r>
@@ -8432,11 +8423,9 @@
       <w:r>
         <w:t xml:space="preserve">aproximadamente </w:t>
       </w:r>
-      <w:proofErr w:type="gramStart"/>
       <w:r>
         <w:t>25,5º.</w:t>
       </w:r>
-      <w:proofErr w:type="gramEnd"/>
       <w:r>
         <w:t xml:space="preserve"> Basta se pensar que em diferentes hemisférios, coexistem diferentes estações</w:t>
       </w:r>
@@ -8475,22 +8464,7 @@
         <w:t xml:space="preserve"> </w:t>
       </w:r>
       <w:r>
-        <w:t xml:space="preserve">http://astro.if.ufrgs.br/tempo/mas.htm, </w:t>
-      </w:r>
-      <w:r>
-        <w:t>A</w:t>
-      </w:r>
-      <w:r>
-        <w:t>cess</w:t>
-      </w:r>
-      <w:r>
-        <w:t>o</w:t>
-      </w:r>
-      <w:r>
-        <w:t xml:space="preserve"> em</w:t>
-      </w:r>
-      <w:r>
-        <w:t>: 08 set 2021</w:t>
+        <w:t>http://astro.if.ufrgs.br/tempo/mas.htm, Acesso em: 08 set 2021</w:t>
       </w:r>
     </w:p>
     <w:p>
@@ -9715,13 +9689,7 @@
           <w:rPr>
             <w:rFonts w:ascii="Cambria Math" w:hAnsi="Cambria Math"/>
           </w:rPr>
-          <m:t>Fe</m:t>
-        </m:r>
-        <m:r>
-          <w:rPr>
-            <w:rFonts w:ascii="Cambria Math" w:hAnsi="Cambria Math"/>
-          </w:rPr>
-          <m:t>=</m:t>
+          <m:t>Fe=</m:t>
         </m:r>
         <m:r>
           <m:rPr>
@@ -9730,34 +9698,13 @@
           <w:rPr>
             <w:rFonts w:ascii="Cambria Math" w:hAnsi="Cambria Math"/>
           </w:rPr>
-          <m:t>cos</m:t>
+          <m:t>cos⁡</m:t>
         </m:r>
         <m:r>
-          <m:rPr>
-            <m:sty m:val="p"/>
-          </m:rPr>
           <w:rPr>
             <w:rFonts w:ascii="Cambria Math" w:hAnsi="Cambria Math"/>
           </w:rPr>
-          <m:t>⁡</m:t>
-        </m:r>
-        <m:r>
-          <w:rPr>
-            <w:rFonts w:ascii="Cambria Math" w:hAnsi="Cambria Math"/>
-          </w:rPr>
-          <m:t>(</m:t>
-        </m:r>
-        <m:r>
-          <w:rPr>
-            <w:rFonts w:ascii="Cambria Math" w:hAnsi="Cambria Math"/>
-          </w:rPr>
-          <m:t>∝</m:t>
-        </m:r>
-        <m:r>
-          <w:rPr>
-            <w:rFonts w:ascii="Cambria Math" w:hAnsi="Cambria Math"/>
-          </w:rPr>
-          <m:t>)</m:t>
+          <m:t>(∝)</m:t>
         </m:r>
       </m:oMath>
       <w:r>
@@ -9902,13 +9849,7 @@
         </w:r>
       </w:fldSimple>
       <w:r>
-        <w:t>: Â</w:t>
-      </w:r>
-      <w:r>
-        <w:t>ngulo de elevação do sol ao meio dia</w:t>
-      </w:r>
-      <w:r>
-        <w:t xml:space="preserve"> (</w:t>
+        <w:t>: Ângulo de elevação do sol ao meio dia (</w:t>
       </w:r>
       <w:r>
         <w:rPr>
@@ -10178,116 +10119,333 @@
         <w:t>Sistema rastreador solar</w:t>
       </w:r>
     </w:p>
+    <w:p>
+      <w:pPr>
+        <w:pStyle w:val="Ttulo2"/>
+      </w:pPr>
+      <w:r>
+        <w:t>Revisões literárias</w:t>
+      </w:r>
+    </w:p>
     <w:p/>
     <w:p>
-      <w:r>
-        <w:t>ALVES</w:t>
-      </w:r>
-      <w:r>
-        <w:t xml:space="preserve">, Alceu &amp; </w:t>
-      </w:r>
-      <w:r>
-        <w:t>CAGNON</w:t>
-      </w:r>
-      <w:r>
-        <w:t xml:space="preserve">, José &amp; </w:t>
-      </w:r>
-      <w:r>
-        <w:t>BORDON</w:t>
-      </w:r>
-      <w:r>
-        <w:t xml:space="preserve">, </w:t>
-      </w:r>
-      <w:proofErr w:type="gramStart"/>
-      <w:r>
-        <w:t>M.E..</w:t>
-      </w:r>
-      <w:proofErr w:type="gramEnd"/>
-      <w:r>
-        <w:t xml:space="preserve"> </w:t>
-      </w:r>
-      <w:r>
-        <w:rPr>
-          <w:b/>
+      <w:pPr>
+        <w:pStyle w:val="Ttulo2"/>
+      </w:pPr>
+      <w:r>
+        <w:t>Proposta e desenvolvimento</w:t>
+      </w:r>
+    </w:p>
+    <w:p>
+      <w:pPr>
+        <w:ind w:firstLine="360"/>
+      </w:pPr>
+      <w:r>
+        <w:t>Dada a proposta de desenvolvimento de um sistema de rastreador solar para geração de energia elétrica (</w:t>
+      </w:r>
+      <w:r>
+        <w:rPr>
+          <w:i/>
+          <w:iCs/>
+        </w:rPr>
+        <w:t>Tracker</w:t>
+      </w:r>
+      <w:r>
+        <w:t xml:space="preserve">) que se mostrasse vantajoso comparado ao uso de painéis solares fixos de mesmo fim, no município de Santiago, localizado no Rio Grande do Sul – Brasil, com Latitude igual a </w:t>
+      </w:r>
+      <w:r>
+        <w:t>-29.1941809</w:t>
+      </w:r>
+      <w:r>
+        <w:t xml:space="preserve"> e Longitude igual a </w:t>
+      </w:r>
+      <w:r>
+        <w:t>-54.8699986</w:t>
+      </w:r>
+      <w:r>
+        <w:t xml:space="preserve"> (valores que apontam para o centro da zona urbana do município):</w:t>
+      </w:r>
+    </w:p>
+    <w:p>
+      <w:pPr>
+        <w:jc w:val="center"/>
+      </w:pPr>
+      <w:r>
+        <w:t>Latitude (</w:t>
+      </w:r>
+      <w:r>
+        <w:rPr>
+          <w:rFonts w:ascii="Symbol" w:hAnsi="Symbol"/>
+        </w:rPr>
+        <w:t>j</w:t>
+      </w:r>
+      <w:r>
+        <w:t>):</w:t>
+      </w:r>
+      <w:r>
+        <w:tab/>
+      </w:r>
+      <w:r>
+        <w:tab/>
+      </w:r>
+      <w:r>
+        <w:t>-29.1941809</w:t>
+      </w:r>
+      <w:r>
+        <w:t>º</w:t>
+      </w:r>
+    </w:p>
+    <w:p>
+      <w:pPr>
+        <w:jc w:val="center"/>
+      </w:pPr>
+      <w:r>
+        <w:t>Longitude (</w:t>
+      </w:r>
+      <w:r>
+        <w:rPr>
+          <w:rFonts w:ascii="Symbol" w:hAnsi="Symbol"/>
+        </w:rPr>
+        <w:t>l</w:t>
+      </w:r>
+      <w:r>
+        <w:t>):</w:t>
+      </w:r>
+      <w:r>
+        <w:tab/>
+      </w:r>
+      <w:r>
+        <w:tab/>
+      </w:r>
+      <w:r>
+        <w:t>-54.8699986</w:t>
+      </w:r>
+      <w:r>
+        <w:t>º</w:t>
+      </w:r>
+    </w:p>
+    <w:p>
+      <w:pPr>
+        <w:ind w:firstLine="360"/>
+      </w:pPr>
+      <w:r>
+        <w:t xml:space="preserve">Considerando-se a Latitude local, abaixo do trópico de capricórnio, conclui-se que o sol jamais passará a cume sobre a localidade e, possui movimentos de nascente e poente com grandes variações angulares. Nos dias de Solstício de inverno (Hemisfério Sul) o valor de azimute solar na nascente é aproximadamente </w:t>
+      </w:r>
+      <w:r>
+        <w:t>63.55</w:t>
+      </w:r>
+      <w:r>
+        <w:t xml:space="preserve">º, enquanto nos dias de Solstício de verão, o valor de nascente é aproximadamente </w:t>
+      </w:r>
+      <w:r>
+        <w:t>117.78</w:t>
+      </w:r>
+      <w:r>
+        <w:t xml:space="preserve">º. Com isso, ao longo do ano, tem-se uma variação de nascente de pelo menos 54.23º. Dados esses valores, conclui-se que para sistemas fixos, há uma grande perda de irradiação devido à face dos painéis estarem fora da perpendicular dos raios solares e para melhor aproveitamento ao longo do ano, seriam necessários se fazer pelo menos 4 ajustes, em cada troca de estação a fim de se aproximar esse ângulo de incidência. </w:t>
+      </w:r>
+    </w:p>
+    <w:p>
+      <w:pPr>
+        <w:ind w:firstLine="360"/>
+      </w:pPr>
+      <w:r>
+        <w:t xml:space="preserve">Em contra partida, com um </w:t>
+      </w:r>
+      <w:r>
+        <w:t xml:space="preserve">sistema </w:t>
+      </w:r>
+      <w:r>
+        <w:rPr>
+          <w:i/>
+          <w:iCs/>
+        </w:rPr>
+        <w:t>Tracker</w:t>
+      </w:r>
+      <w:r>
+        <w:t>, tem-se a face dos painéis solares sempre voltada perpendicularmente para os raios solares, trazendo sempre valores de geração máximos durante o dia</w:t>
+      </w:r>
+      <w:r>
+        <w:t>, a pesar de inevitavelmente o sol estar mais afastado dessa região devido sua posição geográfica</w:t>
+      </w:r>
+      <w:r>
+        <w:t xml:space="preserve">. </w:t>
+      </w:r>
+    </w:p>
+    <w:p>
+      <w:pPr>
+        <w:pStyle w:val="Legenda"/>
+        <w:keepNext/>
+        <w:jc w:val="both"/>
+      </w:pPr>
+      <w:r>
+        <w:lastRenderedPageBreak/>
+        <w:t>Fonte: (</w:t>
+      </w:r>
+      <w:r>
+        <w:rPr>
+          <w:lang w:eastAsia="en-US"/>
+        </w:rPr>
+        <w:t>DANTAS NETO</w:t>
+      </w:r>
+      <w:r>
+        <w:rPr>
+          <w:lang w:eastAsia="en-US"/>
+        </w:rPr>
+        <w:t xml:space="preserve">, 2018, pg.28 </w:t>
+      </w:r>
+      <w:r>
+        <w:t>)</w:t>
+      </w:r>
+    </w:p>
+    <w:p>
+      <w:pPr>
+        <w:keepNext/>
+      </w:pPr>
+      <w:r>
+        <w:rPr>
+          <w:noProof/>
+        </w:rPr>
+        <w:drawing>
+          <wp:inline distT="0" distB="0" distL="0" distR="0" wp14:anchorId="1A811529" wp14:editId="5DAB5ADF">
+            <wp:extent cx="5760085" cy="1703070"/>
+            <wp:effectExtent l="0" t="0" r="0" b="0"/>
+            <wp:docPr id="10" name="Imagem 10"/>
+            <wp:cNvGraphicFramePr>
+              <a:graphicFrameLocks xmlns:a="http://schemas.openxmlformats.org/drawingml/2006/main" noChangeAspect="1"/>
+            </wp:cNvGraphicFramePr>
+            <a:graphic xmlns:a="http://schemas.openxmlformats.org/drawingml/2006/main">
+              <a:graphicData uri="http://schemas.openxmlformats.org/drawingml/2006/picture">
+                <pic:pic xmlns:pic="http://schemas.openxmlformats.org/drawingml/2006/picture">
+                  <pic:nvPicPr>
+                    <pic:cNvPr id="1" name=""/>
+                    <pic:cNvPicPr/>
+                  </pic:nvPicPr>
+                  <pic:blipFill>
+                    <a:blip r:embed="rId21"/>
+                    <a:stretch>
+                      <a:fillRect/>
+                    </a:stretch>
+                  </pic:blipFill>
+                  <pic:spPr>
+                    <a:xfrm>
+                      <a:off x="0" y="0"/>
+                      <a:ext cx="5760085" cy="1703070"/>
+                    </a:xfrm>
+                    <a:prstGeom prst="rect">
+                      <a:avLst/>
+                    </a:prstGeom>
+                  </pic:spPr>
+                </pic:pic>
+              </a:graphicData>
+            </a:graphic>
+          </wp:inline>
+        </w:drawing>
+      </w:r>
+    </w:p>
+    <w:p>
+      <w:pPr>
+        <w:pStyle w:val="Legenda"/>
+      </w:pPr>
+      <w:r>
+        <w:t xml:space="preserve">Figura </w:t>
+      </w:r>
+      <w:fldSimple w:instr=" SEQ Figura \* ARABIC ">
+        <w:r>
+          <w:rPr>
+            <w:noProof/>
+          </w:rPr>
+          <w:t>11</w:t>
+        </w:r>
+      </w:fldSimple>
+      <w:r>
+        <w:t xml:space="preserve">: Sistema </w:t>
+      </w:r>
+      <w:r>
+        <w:rPr>
+          <w:i/>
+          <w:iCs/>
+        </w:rPr>
+        <w:t>Tracker</w:t>
+      </w:r>
+      <w:r>
+        <w:t xml:space="preserve"> seguindo o sol</w:t>
+      </w:r>
+    </w:p>
+    <w:p>
+      <w:pPr>
+        <w:pStyle w:val="Ttulo2"/>
+      </w:pPr>
+      <w:r>
+        <w:t xml:space="preserve">Aplicabilidade </w:t>
+      </w:r>
+    </w:p>
+    <w:p/>
+    <w:p>
+      <w:pPr>
+        <w:pStyle w:val="Ttulo2"/>
+      </w:pPr>
+      <w:r>
+        <w:t>Limitações</w:t>
+      </w:r>
+    </w:p>
+    <w:p/>
+    <w:p/>
+    <w:p>
+      <w:pPr>
+        <w:pStyle w:val="Ttulo1"/>
+      </w:pPr>
+      <w:r>
+        <w:t>MATERIAIS E MÉTODOS</w:t>
+      </w:r>
+    </w:p>
+    <w:p/>
+    <w:p/>
+    <w:p/>
+    <w:p/>
+    <w:p/>
+    <w:p/>
+    <w:p/>
+    <w:p/>
+    <w:p/>
+    <w:p/>
+    <w:p/>
+    <w:p/>
+    <w:p/>
+    <w:p/>
+    <w:p/>
+    <w:p/>
+    <w:p/>
+    <w:p/>
+    <w:p/>
+    <w:p/>
+    <w:p/>
+    <w:p/>
+    <w:p/>
+    <w:p/>
+    <w:p/>
+    <w:p/>
+    <w:p>
+      <w:pPr>
+        <w:ind w:firstLine="360"/>
+      </w:pPr>
+    </w:p>
+    <w:p>
+      <w:pPr>
+        <w:ind w:firstLine="360"/>
+      </w:pPr>
+    </w:p>
+    <w:p>
+      <w:pPr>
+        <w:pStyle w:val="Ttulo1"/>
+        <w:rPr>
           <w:bCs/>
-        </w:rPr>
-        <w:t>AVALIAÇÃO DE DESEMPENHO DE UM SISTEMA DE POSICIONAMENTO AUTOMÁTICO PARA PAINÉIS FOTOVOLTAICOS. ENERGIA</w:t>
-      </w:r>
-      <w:r>
-        <w:rPr>
-          <w:b/>
-          <w:bCs/>
-        </w:rPr>
-        <w:t xml:space="preserve"> </w:t>
-      </w:r>
-      <w:r>
-        <w:rPr>
-          <w:b/>
-          <w:bCs/>
-        </w:rPr>
-        <w:t>NA</w:t>
-      </w:r>
-      <w:r>
-        <w:rPr>
-          <w:b/>
-          <w:bCs/>
-        </w:rPr>
-        <w:t xml:space="preserve"> AGRICULTURA</w:t>
-      </w:r>
-      <w:r>
-        <w:t>. (</w:t>
-      </w:r>
-      <w:r>
-        <w:t>2010). 10.17224/EnergAgric.2010v25n2p01-19.</w:t>
-      </w:r>
-      <w:r>
-        <w:t xml:space="preserve"> </w:t>
-      </w:r>
-    </w:p>
-    <w:p>
-      <w:pPr>
-        <w:pStyle w:val="Ttulo2"/>
-      </w:pPr>
-      <w:bookmarkStart w:id="36" w:name="_Toc81843847"/>
-      <w:r>
-        <w:t>Controle das condições de experimento</w:t>
-      </w:r>
-      <w:bookmarkEnd w:id="36"/>
-      <w:r>
-        <w:t xml:space="preserve"> </w:t>
-      </w:r>
-    </w:p>
-    <w:p/>
-    <w:p>
-      <w:pPr>
-        <w:pStyle w:val="Ttulo2"/>
-      </w:pPr>
-      <w:bookmarkStart w:id="37" w:name="_Toc81843848"/>
-      <w:r>
-        <w:t>Variáveis</w:t>
-      </w:r>
-      <w:bookmarkEnd w:id="37"/>
-    </w:p>
-    <w:p/>
-    <w:p>
-      <w:pPr>
-        <w:pStyle w:val="Ttulo2"/>
-      </w:pPr>
-      <w:bookmarkStart w:id="38" w:name="_Toc81843849"/>
-      <w:r>
-        <w:t>Análise estatística</w:t>
-      </w:r>
-      <w:bookmarkEnd w:id="38"/>
-      <w:r>
-        <w:t xml:space="preserve"> </w:t>
-      </w:r>
-    </w:p>
-    <w:p/>
-    <w:p>
-      <w:pPr>
-        <w:pStyle w:val="Ttulo1"/>
-      </w:pPr>
-      <w:bookmarkStart w:id="39" w:name="_Toc81843850"/>
+          <w:iCs/>
+          <w:caps w:val="0"/>
+          <w:sz w:val="24"/>
+          <w:szCs w:val="28"/>
+        </w:rPr>
+      </w:pPr>
+      <w:bookmarkStart w:id="36" w:name="_Toc81843850"/>
       <w:r>
         <w:rPr>
           <w:noProof/>
@@ -10368,89 +10526,28 @@
       <w:r>
         <w:t>Resultados</w:t>
       </w:r>
-      <w:bookmarkEnd w:id="39"/>
-    </w:p>
-    <w:p>
-      <w:pPr>
-        <w:pStyle w:val="Ttulo2"/>
-      </w:pPr>
-      <w:bookmarkStart w:id="40" w:name="_Toc81843851"/>
-      <w:r>
-        <w:t>Resultados estatísticos</w:t>
-      </w:r>
-      <w:bookmarkEnd w:id="40"/>
-    </w:p>
-    <w:p>
-      <w:r>
-        <w:t xml:space="preserve">Simulações e cálculos realizados com base teórica </w:t>
-      </w:r>
+      <w:bookmarkEnd w:id="36"/>
     </w:p>
     <w:p/>
-    <w:p>
-      <w:pPr>
-        <w:pStyle w:val="Ttulo2"/>
-      </w:pPr>
-      <w:bookmarkStart w:id="41" w:name="_Toc81843852"/>
-      <w:proofErr w:type="spellStart"/>
-      <w:r>
-        <w:t>Estatisticas</w:t>
-      </w:r>
-      <w:proofErr w:type="spellEnd"/>
-      <w:r>
-        <w:t xml:space="preserve"> descritivas e inferenciais</w:t>
-      </w:r>
-      <w:bookmarkEnd w:id="41"/>
-      <w:r>
-        <w:t xml:space="preserve"> </w:t>
-      </w:r>
-    </w:p>
     <w:p/>
-    <w:p>
-      <w:pPr>
-        <w:pStyle w:val="Ttulo2"/>
-      </w:pPr>
-      <w:bookmarkStart w:id="42" w:name="_Toc81843853"/>
-      <w:proofErr w:type="spellStart"/>
-      <w:r>
-        <w:lastRenderedPageBreak/>
-        <w:t>Significancia</w:t>
-      </w:r>
-      <w:proofErr w:type="spellEnd"/>
-      <w:r>
-        <w:t xml:space="preserve"> dos dados</w:t>
-      </w:r>
-      <w:bookmarkEnd w:id="42"/>
-      <w:r>
-        <w:t xml:space="preserve"> </w:t>
-      </w:r>
-    </w:p>
-    <w:p>
-      <w:pPr>
-        <w:pStyle w:val="Ttulo2"/>
-      </w:pPr>
-      <w:bookmarkStart w:id="43" w:name="_Toc81843854"/>
-      <w:r>
-        <w:t xml:space="preserve">Analise final </w:t>
-      </w:r>
-      <w:proofErr w:type="spellStart"/>
-      <w:r>
-        <w:t>pré</w:t>
-      </w:r>
-      <w:proofErr w:type="spellEnd"/>
-      <w:r>
-        <w:t xml:space="preserve"> discussão</w:t>
-      </w:r>
-      <w:bookmarkEnd w:id="43"/>
-      <w:r>
-        <w:t xml:space="preserve"> </w:t>
-      </w:r>
-    </w:p>
     <w:p/>
+    <w:p/>
+    <w:p/>
+    <w:p/>
+    <w:p/>
+    <w:p/>
+    <w:p/>
+    <w:p/>
+    <w:p/>
+    <w:p/>
+    <w:p/>
+    <w:p/>
+    <w:p/>
     <w:p>
       <w:pPr>
         <w:pStyle w:val="Ttulo1"/>
       </w:pPr>
-      <w:bookmarkStart w:id="44" w:name="_Toc81843855"/>
+      <w:bookmarkStart w:id="37" w:name="_Toc81843855"/>
       <w:r>
         <w:rPr>
           <w:noProof/>
@@ -10531,17 +10628,17 @@
       <w:r>
         <w:t>Discussão</w:t>
       </w:r>
-      <w:bookmarkEnd w:id="44"/>
+      <w:bookmarkEnd w:id="37"/>
     </w:p>
     <w:p>
       <w:pPr>
         <w:pStyle w:val="Ttulo2"/>
       </w:pPr>
-      <w:bookmarkStart w:id="45" w:name="_Toc81843856"/>
+      <w:bookmarkStart w:id="38" w:name="_Toc81843856"/>
       <w:r>
         <w:t>Relação entre resultado e hipótese</w:t>
       </w:r>
-      <w:bookmarkEnd w:id="45"/>
+      <w:bookmarkEnd w:id="38"/>
       <w:r>
         <w:t xml:space="preserve"> </w:t>
       </w:r>
@@ -10550,11 +10647,11 @@
       <w:pPr>
         <w:pStyle w:val="Ttulo2"/>
       </w:pPr>
-      <w:bookmarkStart w:id="46" w:name="_Toc81843857"/>
+      <w:bookmarkStart w:id="39" w:name="_Toc81843857"/>
       <w:r>
         <w:t>Interpretação dos resultados</w:t>
       </w:r>
-      <w:bookmarkEnd w:id="46"/>
+      <w:bookmarkEnd w:id="39"/>
       <w:r>
         <w:t xml:space="preserve"> </w:t>
       </w:r>
@@ -10563,7 +10660,7 @@
       <w:pPr>
         <w:pStyle w:val="Ttulo2"/>
       </w:pPr>
-      <w:bookmarkStart w:id="47" w:name="_Toc81843858"/>
+      <w:bookmarkStart w:id="40" w:name="_Toc81843858"/>
       <w:proofErr w:type="spellStart"/>
       <w:r>
         <w:t>Inplicações</w:t>
@@ -10572,7 +10669,7 @@
       <w:r>
         <w:t xml:space="preserve"> teóricas da pesquisa</w:t>
       </w:r>
-      <w:bookmarkEnd w:id="47"/>
+      <w:bookmarkEnd w:id="40"/>
       <w:r>
         <w:t xml:space="preserve"> </w:t>
       </w:r>
@@ -10581,11 +10678,11 @@
       <w:pPr>
         <w:pStyle w:val="Ttulo2"/>
       </w:pPr>
-      <w:bookmarkStart w:id="48" w:name="_Toc81843859"/>
+      <w:bookmarkStart w:id="41" w:name="_Toc81843859"/>
       <w:r>
         <w:t>Confiança estimada da conclusão</w:t>
       </w:r>
-      <w:bookmarkEnd w:id="48"/>
+      <w:bookmarkEnd w:id="41"/>
       <w:r>
         <w:t xml:space="preserve"> </w:t>
       </w:r>
@@ -10594,25 +10691,38 @@
       <w:pPr>
         <w:pStyle w:val="Ttulo2"/>
       </w:pPr>
-      <w:bookmarkStart w:id="49" w:name="_Toc81843860"/>
+      <w:bookmarkStart w:id="42" w:name="_Toc81843860"/>
       <w:r>
         <w:t>Restrições de projeto</w:t>
       </w:r>
-      <w:bookmarkEnd w:id="49"/>
+      <w:bookmarkEnd w:id="42"/>
     </w:p>
     <w:p>
       <w:pPr>
         <w:pStyle w:val="Ttulo2"/>
       </w:pPr>
-      <w:bookmarkStart w:id="50" w:name="_Toc81843861"/>
+      <w:bookmarkStart w:id="43" w:name="_Toc81843861"/>
       <w:r>
         <w:t>Recomendações para pesquisas futuras</w:t>
       </w:r>
-      <w:bookmarkEnd w:id="50"/>
+      <w:bookmarkEnd w:id="43"/>
       <w:r>
         <w:t xml:space="preserve"> </w:t>
       </w:r>
     </w:p>
+    <w:p/>
+    <w:p/>
+    <w:p/>
+    <w:p/>
+    <w:p/>
+    <w:p/>
+    <w:p/>
+    <w:p/>
+    <w:p/>
+    <w:p/>
+    <w:p/>
+    <w:p/>
+    <w:p/>
     <w:p/>
     <w:p>
       <w:pPr>
@@ -10624,11 +10734,12 @@
         <w:ind w:left="360"/>
         <w:jc w:val="center"/>
       </w:pPr>
-      <w:bookmarkStart w:id="51" w:name="_Toc81843862"/>
-      <w:r>
-        <w:rPr>
-          <w:noProof/>
-        </w:rPr>
+      <w:bookmarkStart w:id="44" w:name="_Toc81843862"/>
+      <w:r>
+        <w:rPr>
+          <w:noProof/>
+        </w:rPr>
+        <w:lastRenderedPageBreak/>
         <mc:AlternateContent>
           <mc:Choice Requires="wps">
             <w:drawing>
@@ -10705,7 +10816,7 @@
       <w:r>
         <w:t>Conclusão</w:t>
       </w:r>
-      <w:bookmarkEnd w:id="51"/>
+      <w:bookmarkEnd w:id="44"/>
     </w:p>
     <w:p>
       <w:r>
@@ -10718,6 +10829,24 @@
     <w:p/>
     <w:p/>
     <w:p/>
+    <w:p/>
+    <w:p/>
+    <w:p/>
+    <w:p/>
+    <w:p/>
+    <w:p/>
+    <w:p/>
+    <w:p/>
+    <w:p/>
+    <w:p/>
+    <w:p/>
+    <w:p/>
+    <w:p/>
+    <w:p/>
+    <w:p/>
+    <w:p/>
+    <w:p/>
+    <w:p/>
     <w:p>
       <w:pPr>
         <w:pStyle w:val="Ttulo1"/>
@@ -10727,7 +10856,7 @@
         </w:numPr>
         <w:jc w:val="center"/>
       </w:pPr>
-      <w:bookmarkStart w:id="52" w:name="_Toc81843863"/>
+      <w:bookmarkStart w:id="45" w:name="_Toc81843863"/>
       <w:r>
         <w:rPr>
           <w:noProof/>
@@ -10809,7 +10938,7 @@
       <w:r>
         <w:t>Bibliografias</w:t>
       </w:r>
-      <w:bookmarkEnd w:id="52"/>
+      <w:bookmarkEnd w:id="45"/>
     </w:p>
     <w:p>
       <w:r>
@@ -10994,7 +11123,7 @@
         </w:rPr>
         <w:t xml:space="preserve"> &lt;</w:t>
       </w:r>
-      <w:hyperlink r:id="rId21" w:history="1">
+      <w:hyperlink r:id="rId22" w:history="1">
         <w:r>
           <w:rPr>
             <w:rStyle w:val="Hyperlink"/>
@@ -11026,7 +11155,6 @@
           <w:shd w:val="clear" w:color="auto" w:fill="FFFFFF"/>
         </w:rPr>
       </w:pPr>
-      <w:proofErr w:type="gramStart"/>
       <w:r>
         <w:rPr>
           <w:shd w:val="clear" w:color="auto" w:fill="FFFFFF"/>
@@ -11041,7 +11169,6 @@
         <w:t>Rutelly</w:t>
       </w:r>
       <w:proofErr w:type="spellEnd"/>
-      <w:proofErr w:type="gramEnd"/>
       <w:r>
         <w:rPr>
           <w:shd w:val="clear" w:color="auto" w:fill="FFFFFF"/>
@@ -11062,7 +11189,7 @@
         </w:rPr>
         <w:t>. Disponível em:  &lt;</w:t>
       </w:r>
-      <w:hyperlink r:id="rId22" w:history="1">
+      <w:hyperlink r:id="rId23" w:history="1">
         <w:r>
           <w:rPr>
             <w:rStyle w:val="Hyperlink"/>
@@ -11135,7 +11262,7 @@
       <w:r>
         <w:t xml:space="preserve"> &lt;</w:t>
       </w:r>
-      <w:hyperlink r:id="rId23" w:history="1">
+      <w:hyperlink r:id="rId24" w:history="1">
         <w:r>
           <w:rPr>
             <w:rStyle w:val="Hyperlink"/>
@@ -11209,7 +11336,7 @@
       <w:r>
         <w:t xml:space="preserve"> </w:t>
       </w:r>
-      <w:hyperlink r:id="rId24" w:history="1">
+      <w:hyperlink r:id="rId25" w:history="1">
         <w:r>
           <w:rPr>
             <w:rStyle w:val="Hyperlink"/>
@@ -11300,7 +11427,7 @@
       <w:r>
         <w:t xml:space="preserve"> </w:t>
       </w:r>
-      <w:hyperlink r:id="rId25" w:history="1">
+      <w:hyperlink r:id="rId26" w:history="1">
         <w:r>
           <w:rPr>
             <w:rStyle w:val="Hyperlink"/>
@@ -11384,7 +11511,7 @@
         </w:rPr>
         <w:t xml:space="preserve">: INPE, 2017. 80p. Disponível em: </w:t>
       </w:r>
-      <w:hyperlink r:id="rId26" w:history="1">
+      <w:hyperlink r:id="rId27" w:history="1">
         <w:r>
           <w:rPr>
             <w:rStyle w:val="Hyperlink"/>
@@ -11519,7 +11646,7 @@
       <w:r>
         <w:t xml:space="preserve"> </w:t>
       </w:r>
-      <w:hyperlink r:id="rId27" w:history="1">
+      <w:hyperlink r:id="rId28" w:history="1">
         <w:r>
           <w:rPr>
             <w:rStyle w:val="Hyperlink"/>
@@ -11717,7 +11844,7 @@
         </w:rPr>
         <w:t xml:space="preserve">. Disponível em: </w:t>
       </w:r>
-      <w:hyperlink r:id="rId28" w:history="1">
+      <w:hyperlink r:id="rId29" w:history="1">
         <w:r>
           <w:rPr>
             <w:rStyle w:val="Hyperlink"/>
@@ -11783,7 +11910,7 @@
       <w:r>
         <w:t xml:space="preserve"> </w:t>
       </w:r>
-      <w:hyperlink r:id="rId29" w:history="1">
+      <w:hyperlink r:id="rId30" w:history="1">
         <w:r>
           <w:rPr>
             <w:rStyle w:val="Hyperlink"/>
@@ -12091,6 +12218,11 @@
       </w:pPr>
     </w:p>
     <w:p>
+      <w:pPr>
+        <w:rPr>
+          <w:lang w:val="en-US"/>
+        </w:rPr>
+      </w:pPr>
       <w:r>
         <w:t>LODI, Cristiane. Perspectivas para a geração de energia elétrica no Brasil utilizando a tecnologia solar térmica concentrada.</w:t>
       </w:r>
@@ -12113,22 +12245,45 @@
       <w:r>
         <w:t xml:space="preserve"> Disponível em: </w:t>
       </w:r>
-      <w:proofErr w:type="gramStart"/>
       <w:r>
         <w:t>http://objdig.ufrj.br/60/teses/coppe_m/CristianeLodi.pdf</w:t>
       </w:r>
       <w:r>
-        <w:t xml:space="preserve"> .</w:t>
-      </w:r>
-      <w:proofErr w:type="gramEnd"/>
-      <w:r>
-        <w:t xml:space="preserve"> Acesso em: 08 set 2021. </w:t>
-      </w:r>
-    </w:p>
-    <w:p>
-      <w:pPr>
-        <w:rPr>
-          <w:lang w:eastAsia="en-US"/>
+        <w:t xml:space="preserve"> . </w:t>
+      </w:r>
+      <w:proofErr w:type="spellStart"/>
+      <w:r>
+        <w:rPr>
+          <w:lang w:val="en-US"/>
+        </w:rPr>
+        <w:t>Acesso</w:t>
+      </w:r>
+      <w:proofErr w:type="spellEnd"/>
+      <w:r>
+        <w:rPr>
+          <w:lang w:val="en-US"/>
+        </w:rPr>
+        <w:t xml:space="preserve"> </w:t>
+      </w:r>
+      <w:proofErr w:type="spellStart"/>
+      <w:r>
+        <w:rPr>
+          <w:lang w:val="en-US"/>
+        </w:rPr>
+        <w:t>em</w:t>
+      </w:r>
+      <w:proofErr w:type="spellEnd"/>
+      <w:r>
+        <w:rPr>
+          <w:lang w:val="en-US"/>
+        </w:rPr>
+        <w:t xml:space="preserve">: 08 set 2021. </w:t>
+      </w:r>
+    </w:p>
+    <w:p>
+      <w:pPr>
+        <w:rPr>
+          <w:lang w:val="en-US" w:eastAsia="en-US"/>
         </w:rPr>
       </w:pPr>
     </w:p>
@@ -12187,19 +12342,8 @@
       </w:pPr>
     </w:p>
     <w:p>
-      <w:pPr>
-        <w:rPr>
-          <w:lang w:eastAsia="en-US"/>
-        </w:rPr>
-      </w:pPr>
-      <w:r>
-        <w:t>SILVA, Itã Teodoro da</w:t>
-      </w:r>
-      <w:r>
-        <w:t>.</w:t>
-      </w:r>
-      <w:r>
-        <w:t xml:space="preserve"> </w:t>
+      <w:r>
+        <w:t xml:space="preserve">SILVA, Itã Teodoro da. </w:t>
       </w:r>
       <w:r>
         <w:rPr>
@@ -12216,17 +12360,108 @@
         <w:t>.</w:t>
       </w:r>
       <w:r>
+        <w:t xml:space="preserve"> UNIVERSIDADE FEDERAL DA BAHIA -</w:t>
+      </w:r>
+      <w:r>
+        <w:t xml:space="preserve"> Salvador, 2010.</w:t>
+      </w:r>
+    </w:p>
+    <w:p/>
+    <w:p>
+      <w:r>
+        <w:t>ALVES</w:t>
+      </w:r>
+      <w:r>
+        <w:t xml:space="preserve">, Alceu &amp; </w:t>
+      </w:r>
+      <w:r>
+        <w:t>CAGNON</w:t>
+      </w:r>
+      <w:r>
+        <w:t xml:space="preserve">, José &amp; </w:t>
+      </w:r>
+      <w:r>
+        <w:t>BORDON</w:t>
+      </w:r>
+      <w:r>
+        <w:t xml:space="preserve">, M.E.. </w:t>
+      </w:r>
+      <w:r>
+        <w:rPr>
+          <w:b/>
+          <w:bCs/>
+        </w:rPr>
+        <w:t>AVALIAÇÃO DE DESEMPENHO DE UM SISTEMA DE POSICIONAMENTO AUTOMÁTICO PARA PAINÉIS FOTOVOLTAICOS. ENERGIA NA AGRICULTURA</w:t>
+      </w:r>
+      <w:r>
+        <w:t>. (2010). 10.17224/EnergAgric.2010v25n2p01-19.</w:t>
+      </w:r>
+      <w:r>
         <w:t xml:space="preserve"> </w:t>
       </w:r>
-      <w:r>
-        <w:t>UNIVERSIDADE FEDERAL DA BAHI</w:t>
-      </w:r>
-      <w:r>
-        <w:t>A -</w:t>
-      </w:r>
-      <w:r>
-        <w:t xml:space="preserve"> Salvador, 2010.</w:t>
-      </w:r>
+    </w:p>
+    <w:p/>
+    <w:p>
+      <w:pPr>
+        <w:rPr>
+          <w:lang w:eastAsia="en-US"/>
+        </w:rPr>
+      </w:pPr>
+      <w:r>
+        <w:rPr>
+          <w:lang w:eastAsia="en-US"/>
+        </w:rPr>
+        <w:t xml:space="preserve">DANTAS NETO, Pedro Moises et al. </w:t>
+      </w:r>
+      <w:r>
+        <w:rPr>
+          <w:b/>
+          <w:bCs/>
+          <w:lang w:eastAsia="en-US"/>
+        </w:rPr>
+        <w:t>Aumento da eficiência na captação de raios solares na produção de energia elétrica em células fotovoltaicas, por meio de um seguidor solar</w:t>
+      </w:r>
+      <w:r>
+        <w:rPr>
+          <w:lang w:eastAsia="en-US"/>
+        </w:rPr>
+        <w:t>. 2018.</w:t>
+      </w:r>
+    </w:p>
+    <w:p>
+      <w:pPr>
+        <w:rPr>
+          <w:lang w:eastAsia="en-US"/>
+        </w:rPr>
+      </w:pPr>
+    </w:p>
+    <w:p>
+      <w:pPr>
+        <w:rPr>
+          <w:lang w:eastAsia="en-US"/>
+        </w:rPr>
+      </w:pPr>
+    </w:p>
+    <w:p>
+      <w:pPr>
+        <w:rPr>
+          <w:lang w:eastAsia="en-US"/>
+        </w:rPr>
+      </w:pPr>
+    </w:p>
+    <w:p>
+      <w:pPr>
+        <w:rPr>
+          <w:lang w:eastAsia="en-US"/>
+        </w:rPr>
+      </w:pPr>
+    </w:p>
+    <w:p>
+      <w:pPr>
+        <w:rPr>
+          <w:lang w:eastAsia="en-US"/>
+        </w:rPr>
+      </w:pPr>
     </w:p>
     <w:p>
       <w:pPr>
@@ -12237,11 +12472,12 @@
         </w:numPr>
         <w:jc w:val="center"/>
       </w:pPr>
-      <w:bookmarkStart w:id="53" w:name="_Toc81843864"/>
-      <w:r>
-        <w:rPr>
-          <w:noProof/>
-        </w:rPr>
+      <w:bookmarkStart w:id="46" w:name="_Toc81843864"/>
+      <w:r>
+        <w:rPr>
+          <w:noProof/>
+        </w:rPr>
+        <w:lastRenderedPageBreak/>
         <mc:AlternateContent>
           <mc:Choice Requires="wps">
             <w:drawing>
@@ -12322,7 +12558,7 @@
         </w:rPr>
         <w:t>ANEXO</w:t>
       </w:r>
-      <w:bookmarkEnd w:id="53"/>
+      <w:bookmarkEnd w:id="46"/>
     </w:p>
     <w:p>
       <w:pPr>
@@ -12342,6 +12578,195 @@
         </w:rPr>
         <w:t xml:space="preserve">e projetos e material de apoio sem autoria </w:t>
       </w:r>
+    </w:p>
+    <w:p>
+      <w:pPr>
+        <w:rPr>
+          <w:lang w:eastAsia="en-US"/>
+        </w:rPr>
+      </w:pPr>
+    </w:p>
+    <w:p>
+      <w:pPr>
+        <w:rPr>
+          <w:lang w:eastAsia="en-US"/>
+        </w:rPr>
+      </w:pPr>
+    </w:p>
+    <w:p>
+      <w:pPr>
+        <w:rPr>
+          <w:lang w:eastAsia="en-US"/>
+        </w:rPr>
+      </w:pPr>
+    </w:p>
+    <w:p>
+      <w:pPr>
+        <w:rPr>
+          <w:lang w:eastAsia="en-US"/>
+        </w:rPr>
+      </w:pPr>
+    </w:p>
+    <w:p>
+      <w:pPr>
+        <w:rPr>
+          <w:lang w:eastAsia="en-US"/>
+        </w:rPr>
+      </w:pPr>
+    </w:p>
+    <w:p>
+      <w:pPr>
+        <w:rPr>
+          <w:lang w:eastAsia="en-US"/>
+        </w:rPr>
+      </w:pPr>
+    </w:p>
+    <w:p>
+      <w:pPr>
+        <w:rPr>
+          <w:lang w:eastAsia="en-US"/>
+        </w:rPr>
+      </w:pPr>
+    </w:p>
+    <w:p>
+      <w:pPr>
+        <w:rPr>
+          <w:lang w:eastAsia="en-US"/>
+        </w:rPr>
+      </w:pPr>
+    </w:p>
+    <w:p>
+      <w:pPr>
+        <w:rPr>
+          <w:lang w:eastAsia="en-US"/>
+        </w:rPr>
+      </w:pPr>
+    </w:p>
+    <w:p>
+      <w:pPr>
+        <w:rPr>
+          <w:lang w:eastAsia="en-US"/>
+        </w:rPr>
+      </w:pPr>
+    </w:p>
+    <w:p>
+      <w:pPr>
+        <w:rPr>
+          <w:lang w:eastAsia="en-US"/>
+        </w:rPr>
+      </w:pPr>
+    </w:p>
+    <w:p>
+      <w:pPr>
+        <w:rPr>
+          <w:lang w:eastAsia="en-US"/>
+        </w:rPr>
+      </w:pPr>
+    </w:p>
+    <w:p>
+      <w:pPr>
+        <w:rPr>
+          <w:lang w:eastAsia="en-US"/>
+        </w:rPr>
+      </w:pPr>
+    </w:p>
+    <w:p>
+      <w:pPr>
+        <w:rPr>
+          <w:lang w:eastAsia="en-US"/>
+        </w:rPr>
+      </w:pPr>
+    </w:p>
+    <w:p>
+      <w:pPr>
+        <w:rPr>
+          <w:lang w:eastAsia="en-US"/>
+        </w:rPr>
+      </w:pPr>
+    </w:p>
+    <w:p>
+      <w:pPr>
+        <w:rPr>
+          <w:lang w:eastAsia="en-US"/>
+        </w:rPr>
+      </w:pPr>
+    </w:p>
+    <w:p>
+      <w:pPr>
+        <w:rPr>
+          <w:lang w:eastAsia="en-US"/>
+        </w:rPr>
+      </w:pPr>
+    </w:p>
+    <w:p>
+      <w:pPr>
+        <w:rPr>
+          <w:lang w:eastAsia="en-US"/>
+        </w:rPr>
+      </w:pPr>
+    </w:p>
+    <w:p>
+      <w:pPr>
+        <w:rPr>
+          <w:lang w:eastAsia="en-US"/>
+        </w:rPr>
+      </w:pPr>
+    </w:p>
+    <w:p>
+      <w:pPr>
+        <w:rPr>
+          <w:lang w:eastAsia="en-US"/>
+        </w:rPr>
+      </w:pPr>
+    </w:p>
+    <w:p>
+      <w:pPr>
+        <w:rPr>
+          <w:lang w:eastAsia="en-US"/>
+        </w:rPr>
+      </w:pPr>
+    </w:p>
+    <w:p>
+      <w:pPr>
+        <w:rPr>
+          <w:lang w:eastAsia="en-US"/>
+        </w:rPr>
+      </w:pPr>
+    </w:p>
+    <w:p>
+      <w:pPr>
+        <w:rPr>
+          <w:lang w:eastAsia="en-US"/>
+        </w:rPr>
+      </w:pPr>
+    </w:p>
+    <w:p>
+      <w:pPr>
+        <w:rPr>
+          <w:lang w:eastAsia="en-US"/>
+        </w:rPr>
+      </w:pPr>
+    </w:p>
+    <w:p>
+      <w:pPr>
+        <w:rPr>
+          <w:lang w:eastAsia="en-US"/>
+        </w:rPr>
+      </w:pPr>
+    </w:p>
+    <w:p>
+      <w:pPr>
+        <w:rPr>
+          <w:lang w:eastAsia="en-US"/>
+        </w:rPr>
+      </w:pPr>
+    </w:p>
+    <w:p>
+      <w:pPr>
+        <w:rPr>
+          <w:lang w:eastAsia="en-US"/>
+        </w:rPr>
+      </w:pPr>
     </w:p>
     <w:p>
       <w:pPr>
@@ -12352,11 +12777,12 @@
         </w:numPr>
         <w:jc w:val="center"/>
       </w:pPr>
-      <w:bookmarkStart w:id="54" w:name="_Toc81843865"/>
-      <w:r>
-        <w:rPr>
-          <w:noProof/>
-        </w:rPr>
+      <w:bookmarkStart w:id="47" w:name="_Toc81843865"/>
+      <w:r>
+        <w:rPr>
+          <w:noProof/>
+        </w:rPr>
+        <w:lastRenderedPageBreak/>
         <mc:AlternateContent>
           <mc:Choice Requires="wps">
             <w:drawing>
@@ -12433,7 +12859,7 @@
       <w:r>
         <w:t>aPÊNDICE</w:t>
       </w:r>
-      <w:bookmarkEnd w:id="54"/>
+      <w:bookmarkEnd w:id="47"/>
     </w:p>
     <w:p>
       <w:r>
@@ -12442,7 +12868,7 @@
     </w:p>
     <w:p/>
     <w:sectPr>
-      <w:headerReference w:type="default" r:id="rId30"/>
+      <w:headerReference w:type="default" r:id="rId31"/>
       <w:pgSz w:w="11906" w:h="16838"/>
       <w:pgMar w:top="1701" w:right="1134" w:bottom="1134" w:left="1701" w:header="1134" w:footer="709" w:gutter="0"/>
       <w:cols w:space="708"/>
@@ -12584,7 +13010,7 @@
         <v:path o:extrusionok="f" gradientshapeok="t" o:connecttype="rect"/>
         <o:lock v:ext="edit" aspectratio="t"/>
       </v:shapetype>
-      <v:shape id="_x0000_i1325" type="#_x0000_t75" style="width:3pt;height:.6pt" o:bullet="t">
+      <v:shape id="_x0000_i1051" type="#_x0000_t75" style="width:3pt;height:.6pt" o:bullet="t">
         <v:imagedata r:id="rId1" o:title=""/>
       </v:shape>
     </w:pict>

</xml_diff>

<commit_message>
Removido o web-tracker para evitar alertas de vulnerabilidades que não me interessam
</commit_message>
<xml_diff>
--- a/Artigo_tracker/Tracker_article.docx
+++ b/Artigo_tracker/Tracker_article.docx
@@ -1765,8 +1765,10 @@
         <w:jc w:val="center"/>
         <w:rPr>
           <w:b/>
+          <w:noProof/>
           <w:sz w:val="28"/>
           <w:szCs w:val="28"/>
+          <w:lang w:eastAsia="en-US"/>
         </w:rPr>
       </w:pPr>
       <w:r>
@@ -1780,6 +1782,71 @@
         <w:lastRenderedPageBreak/>
         <w:t>SUMÁRIO</w:t>
       </w:r>
+    </w:p>
+    <w:p>
+      <w:pPr>
+        <w:pStyle w:val="Corpodetexto2"/>
+        <w:spacing w:line="240" w:lineRule="auto"/>
+        <w:jc w:val="center"/>
+        <w:rPr>
+          <w:b/>
+          <w:noProof/>
+          <w:sz w:val="28"/>
+          <w:szCs w:val="28"/>
+          <w:lang w:eastAsia="en-US"/>
+        </w:rPr>
+      </w:pPr>
+      <w:r>
+        <w:rPr>
+          <w:noProof/>
+        </w:rPr>
+        <w:drawing>
+          <wp:inline distT="0" distB="0" distL="0" distR="0" wp14:anchorId="1FB9D0BD" wp14:editId="128800A7">
+            <wp:extent cx="5760085" cy="5596890"/>
+            <wp:effectExtent l="0" t="0" r="0" b="3810"/>
+            <wp:docPr id="14" name="Imagem 14"/>
+            <wp:cNvGraphicFramePr>
+              <a:graphicFrameLocks xmlns:a="http://schemas.openxmlformats.org/drawingml/2006/main" noChangeAspect="1"/>
+            </wp:cNvGraphicFramePr>
+            <a:graphic xmlns:a="http://schemas.openxmlformats.org/drawingml/2006/main">
+              <a:graphicData uri="http://schemas.openxmlformats.org/drawingml/2006/picture">
+                <pic:pic xmlns:pic="http://schemas.openxmlformats.org/drawingml/2006/picture">
+                  <pic:nvPicPr>
+                    <pic:cNvPr id="1" name=""/>
+                    <pic:cNvPicPr/>
+                  </pic:nvPicPr>
+                  <pic:blipFill>
+                    <a:blip r:embed="rId8"/>
+                    <a:stretch>
+                      <a:fillRect/>
+                    </a:stretch>
+                  </pic:blipFill>
+                  <pic:spPr>
+                    <a:xfrm>
+                      <a:off x="0" y="0"/>
+                      <a:ext cx="5760085" cy="5596890"/>
+                    </a:xfrm>
+                    <a:prstGeom prst="rect">
+                      <a:avLst/>
+                    </a:prstGeom>
+                  </pic:spPr>
+                </pic:pic>
+              </a:graphicData>
+            </a:graphic>
+          </wp:inline>
+        </w:drawing>
+      </w:r>
+    </w:p>
+    <w:p>
+      <w:pPr>
+        <w:pStyle w:val="Corpodetexto2"/>
+        <w:spacing w:line="240" w:lineRule="auto"/>
+        <w:rPr>
+          <w:b/>
+          <w:sz w:val="28"/>
+          <w:szCs w:val="28"/>
+        </w:rPr>
+      </w:pPr>
       <w:r>
         <w:rPr>
           <w:b/>
@@ -4697,7 +4764,6 @@
           <w:szCs w:val="28"/>
           <w:lang w:eastAsia="en-US"/>
         </w:rPr>
-        <w:lastRenderedPageBreak/>
         <w:t xml:space="preserve"> </w:t>
       </w:r>
     </w:p>
@@ -4724,7 +4790,7 @@
           <w:szCs w:val="22"/>
         </w:rPr>
         <w:sectPr>
-          <w:headerReference w:type="default" r:id="rId8"/>
+          <w:headerReference w:type="default" r:id="rId9"/>
           <w:pgSz w:w="11906" w:h="16838"/>
           <w:pgMar w:top="1701" w:right="1134" w:bottom="1134" w:left="1701" w:header="1134" w:footer="709" w:gutter="0"/>
           <w:pgNumType w:start="0"/>
@@ -6488,7 +6554,7 @@
                     </pic:cNvPicPr>
                   </pic:nvPicPr>
                   <pic:blipFill>
-                    <a:blip r:embed="rId9" cstate="print">
+                    <a:blip r:embed="rId10" cstate="print">
                       <a:extLst>
                         <a:ext uri="{28A0092B-C50C-407E-A947-70E740481C1C}">
                           <a14:useLocalDpi xmlns:a14="http://schemas.microsoft.com/office/drawing/2010/main" val="0"/>
@@ -6790,13 +6856,324 @@
         <w:t xml:space="preserve">. </w:t>
       </w:r>
       <w:r>
-        <w:t>O foco principal de desenvolvimento estará na estrutura mecânica do sistema, nas etapas envolvidas para fazer a sua atuação, métodos de supervisão e nas formas de controle da estrutura geradora.</w:t>
+        <w:t xml:space="preserve">O foco principal de desenvolvimento estará na estrutura mecânica do sistema, nas etapas envolvidas para fazer a sua atuação, métodos de supervisão e nas formas de controle </w:t>
+      </w:r>
+      <w:r>
+        <w:t xml:space="preserve">dos atuadores </w:t>
+      </w:r>
+      <w:r>
+        <w:t xml:space="preserve">da estrutura </w:t>
+      </w:r>
+      <w:r>
+        <w:t>mecânica.</w:t>
       </w:r>
     </w:p>
     <w:p/>
     <w:p>
       <w:pPr>
+        <w:pStyle w:val="Ttulo2"/>
+      </w:pPr>
+      <w:r>
+        <w:lastRenderedPageBreak/>
+        <w:t>Objetivos específicos</w:t>
+      </w:r>
+    </w:p>
+    <w:p>
+      <w:r>
+        <w:t>Estão listados abaixo os objetivos específicos do projeto</w:t>
+      </w:r>
+      <w:r>
+        <w:t>:</w:t>
+      </w:r>
+    </w:p>
+    <w:p>
+      <w:pPr>
+        <w:pStyle w:val="PargrafodaLista"/>
+        <w:numPr>
+          <w:ilvl w:val="0"/>
+          <w:numId w:val="48"/>
+        </w:numPr>
+      </w:pPr>
+      <w:r>
+        <w:t xml:space="preserve">Criar um sistema embarcado e com funcionamento independente. </w:t>
+      </w:r>
+    </w:p>
+    <w:p>
+      <w:pPr>
+        <w:pStyle w:val="PargrafodaLista"/>
+        <w:numPr>
+          <w:ilvl w:val="0"/>
+          <w:numId w:val="48"/>
+        </w:numPr>
+      </w:pPr>
+      <w:r>
+        <w:t xml:space="preserve">Ser capaz de gerar as posições relativas do sol sobre a terra (Azimute e </w:t>
+      </w:r>
+      <w:r>
+        <w:t>Zênite</w:t>
+      </w:r>
+      <w:r>
+        <w:t xml:space="preserve">), através de cálculos computacionais com entradas de data, hora e </w:t>
+      </w:r>
+      <w:r>
+        <w:t>posição geográfica</w:t>
+      </w:r>
+      <w:r>
+        <w:t xml:space="preserve">. </w:t>
+      </w:r>
+    </w:p>
+    <w:p>
+      <w:pPr>
+        <w:pStyle w:val="PargrafodaLista"/>
+        <w:numPr>
+          <w:ilvl w:val="0"/>
+          <w:numId w:val="48"/>
+        </w:numPr>
+      </w:pPr>
+      <w:r>
+        <w:t>S</w:t>
+      </w:r>
+      <w:r>
+        <w:t xml:space="preserve">er capaz de calcular a data e hora de forma precisa. </w:t>
+      </w:r>
+    </w:p>
+    <w:p>
+      <w:pPr>
+        <w:pStyle w:val="PargrafodaLista"/>
+        <w:numPr>
+          <w:ilvl w:val="0"/>
+          <w:numId w:val="48"/>
+        </w:numPr>
+      </w:pPr>
+      <w:r>
+        <w:t>Fazer o controle de posição de dois motores de passo</w:t>
+      </w:r>
+      <w:r>
+        <w:t xml:space="preserve"> e aferir as variáveis de controle em malha fechada</w:t>
+      </w:r>
+      <w:r>
+        <w:t>.</w:t>
+      </w:r>
+    </w:p>
+    <w:p>
+      <w:pPr>
+        <w:pStyle w:val="PargrafodaLista"/>
+        <w:numPr>
+          <w:ilvl w:val="0"/>
+          <w:numId w:val="48"/>
+        </w:numPr>
+      </w:pPr>
+      <w:r>
+        <w:t xml:space="preserve">Ser capaz de aferir as posições dos motores de passo através de sensores angulares. </w:t>
+      </w:r>
+    </w:p>
+    <w:p>
+      <w:pPr>
+        <w:pStyle w:val="PargrafodaLista"/>
+        <w:numPr>
+          <w:ilvl w:val="0"/>
+          <w:numId w:val="48"/>
+        </w:numPr>
+      </w:pPr>
+      <w:r>
+        <w:t>Criar um supervisório</w:t>
+      </w:r>
+      <w:r>
+        <w:t xml:space="preserve"> de controle</w:t>
+      </w:r>
+      <w:r>
+        <w:t xml:space="preserve"> para o sistema</w:t>
+      </w:r>
+      <w:r>
+        <w:t xml:space="preserve">. </w:t>
+      </w:r>
+    </w:p>
+    <w:p>
+      <w:pPr>
+        <w:ind w:left="360"/>
+      </w:pPr>
+    </w:p>
+    <w:p>
+      <w:pPr>
+        <w:ind w:firstLine="360"/>
+      </w:pPr>
+      <w:r>
+        <w:t xml:space="preserve">Dessa forma, vencidas as etapas de projeto, espera-se desenvolver um sistema de rastreador solar que possa ser implementado em qualquer região do globo terrestre e que possa funcionar de forma independente </w:t>
+      </w:r>
+      <w:r>
+        <w:t>através da implementação de uma malha de controle fechada</w:t>
+      </w:r>
+      <w:r>
+        <w:t xml:space="preserve">, a fim de </w:t>
+      </w:r>
+      <w:r>
+        <w:t xml:space="preserve">fazer o aproveitamento solar como possível fonte </w:t>
+      </w:r>
+      <w:r>
+        <w:t>gera</w:t>
+      </w:r>
+      <w:r>
+        <w:t xml:space="preserve">dora de </w:t>
+      </w:r>
+      <w:r>
+        <w:t>energia elétrica</w:t>
+      </w:r>
+      <w:r>
+        <w:t xml:space="preserve"> ou de calor, possuindo um funcionamento mais</w:t>
+      </w:r>
+      <w:r>
+        <w:t xml:space="preserve"> eficiente que as formas convencionais de</w:t>
+      </w:r>
+      <w:r>
+        <w:t xml:space="preserve"> aproveitamento </w:t>
+      </w:r>
+      <w:r>
+        <w:t xml:space="preserve">da energia </w:t>
+      </w:r>
+      <w:r>
+        <w:t>solar</w:t>
+      </w:r>
+      <w:r>
+        <w:t xml:space="preserve">. </w:t>
+      </w:r>
+    </w:p>
+    <w:p>
+      <w:pPr>
+        <w:ind w:firstLine="360"/>
+      </w:pPr>
+    </w:p>
+    <w:p>
+      <w:pPr>
+        <w:ind w:firstLine="360"/>
+        <w:rPr>
+          <w:b/>
+          <w:bCs/>
+        </w:rPr>
+      </w:pPr>
+      <w:r>
+        <w:rPr>
+          <w:b/>
+          <w:bCs/>
+        </w:rPr>
+        <w:t xml:space="preserve">Fiquei na dúvida de falar da geração de energia solar ou então </w:t>
+      </w:r>
+    </w:p>
+    <w:p>
+      <w:pPr>
+        <w:ind w:firstLine="360"/>
+        <w:rPr>
+          <w:b/>
+          <w:bCs/>
+          <w:u w:val="single"/>
+        </w:rPr>
+      </w:pPr>
+      <w:r>
+        <w:rPr>
+          <w:b/>
+          <w:bCs/>
+        </w:rPr>
+        <w:t xml:space="preserve">Do aproveitamento da energia solar como fonte de calor também </w:t>
+      </w:r>
+    </w:p>
+    <w:p>
+      <w:pPr>
+        <w:ind w:firstLine="360"/>
+        <w:rPr>
+          <w:b/>
+          <w:bCs/>
+          <w:u w:val="single"/>
+        </w:rPr>
+      </w:pPr>
+      <w:r>
+        <w:rPr>
+          <w:b/>
+          <w:bCs/>
+          <w:u w:val="single"/>
+        </w:rPr>
+        <w:t xml:space="preserve">Afinal de contas, o rastreador pode funcionar para qualquer propósito, até mesmo para </w:t>
+      </w:r>
+      <w:r>
+        <w:rPr>
+          <w:b/>
+          <w:bCs/>
+          <w:u w:val="single"/>
+        </w:rPr>
+        <w:t>rastreio</w:t>
+      </w:r>
+      <w:r>
+        <w:rPr>
+          <w:b/>
+          <w:bCs/>
+          <w:u w:val="single"/>
+        </w:rPr>
+        <w:t xml:space="preserve"> estrelar. </w:t>
+      </w:r>
+    </w:p>
+    <w:p>
+      <w:pPr>
+        <w:ind w:firstLine="360"/>
+        <w:rPr>
+          <w:b/>
+          <w:bCs/>
+          <w:u w:val="single"/>
+        </w:rPr>
+      </w:pPr>
+      <w:r>
+        <w:rPr>
+          <w:b/>
+          <w:bCs/>
+          <w:u w:val="single"/>
+        </w:rPr>
+        <w:t xml:space="preserve">Porem o foco do trabalho até aqui foi o de geração elétrica :/ </w:t>
+      </w:r>
+    </w:p>
+    <w:p>
+      <w:pPr>
+        <w:ind w:firstLine="360"/>
+      </w:pPr>
+    </w:p>
+    <w:p>
+      <w:pPr>
+        <w:ind w:firstLine="360"/>
+      </w:pPr>
+    </w:p>
+    <w:p>
+      <w:pPr>
+        <w:ind w:firstLine="360"/>
+      </w:pPr>
+    </w:p>
+    <w:p>
+      <w:pPr>
+        <w:ind w:firstLine="360"/>
+      </w:pPr>
+    </w:p>
+    <w:p>
+      <w:pPr>
+        <w:ind w:firstLine="360"/>
+      </w:pPr>
+    </w:p>
+    <w:p>
+      <w:pPr>
+        <w:ind w:firstLine="360"/>
+      </w:pPr>
+    </w:p>
+    <w:p>
+      <w:pPr>
+        <w:ind w:firstLine="360"/>
+      </w:pPr>
+    </w:p>
+    <w:p>
+      <w:pPr>
+        <w:ind w:firstLine="360"/>
+      </w:pPr>
+    </w:p>
+    <w:p/>
+    <w:p>
+      <w:pPr>
         <w:pStyle w:val="Ttulo1"/>
+        <w:rPr>
+          <w:noProof/>
+        </w:rPr>
       </w:pPr>
       <w:bookmarkStart w:id="12" w:name="_Toc81843837"/>
       <w:r>
@@ -6877,19 +7254,74 @@
           </mc:Fallback>
         </mc:AlternateContent>
       </w:r>
-      <w:r>
-        <w:rPr>
-          <w:noProof/>
-        </w:rPr>
-        <w:t>DESENVOLVIMENTO</w:t>
-      </w:r>
       <w:bookmarkEnd w:id="12"/>
+      <w:r>
+        <w:rPr>
+          <w:noProof/>
+        </w:rPr>
+        <w:t>REVISÃO BIBLIOGRÁFICAS</w:t>
+      </w:r>
     </w:p>
     <w:p>
       <w:pPr>
         <w:ind w:firstLine="360"/>
       </w:pPr>
       <w:r>
+        <w:t xml:space="preserve">A seguinte etapa do documento </w:t>
+      </w:r>
+      <w:r>
+        <w:t>está</w:t>
+      </w:r>
+      <w:r>
+        <w:t xml:space="preserve"> dividida em duas </w:t>
+      </w:r>
+      <w:r>
+        <w:t>partes</w:t>
+      </w:r>
+      <w:r>
+        <w:t xml:space="preserve"> de revisão bibliográfica, sendo a primeira parte destinada a revisão dos fenômenos </w:t>
+      </w:r>
+      <w:r>
+        <w:t xml:space="preserve">físicos que regem os movimentos dos corpos celestes e a posição relativas desses corpos nos céus do nosso planeta Terra. Essa primeira revisão é importante para introduzir os conceitos utilizados para se fazer o </w:t>
+      </w:r>
+      <w:r>
+        <w:t xml:space="preserve">cálculo posicional do sol em relação à Terra durante seus movimentos de rotação e translação. </w:t>
+      </w:r>
+    </w:p>
+    <w:p>
+      <w:pPr>
+        <w:ind w:firstLine="360"/>
+      </w:pPr>
+      <w:r>
+        <w:t>A segunda parte de revisão bibliográfica por fim, é destinada para a revisão de projetos de rastreadores solares</w:t>
+      </w:r>
+      <w:r>
+        <w:t xml:space="preserve"> presentes na literatura. </w:t>
+      </w:r>
+    </w:p>
+    <w:p>
+      <w:pPr>
+        <w:ind w:firstLine="360"/>
+      </w:pPr>
+    </w:p>
+    <w:p>
+      <w:pPr>
+        <w:pStyle w:val="Ttulo2"/>
+      </w:pPr>
+      <w:bookmarkStart w:id="13" w:name="_Toc81843838"/>
+      <w:r>
+        <w:t>Geometria da Terra e os movimentos aparentes do sol</w:t>
+      </w:r>
+      <w:bookmarkEnd w:id="13"/>
+      <w:r>
+        <w:t xml:space="preserve"> </w:t>
+      </w:r>
+    </w:p>
+    <w:p>
+      <w:pPr>
+        <w:ind w:firstLine="360"/>
+      </w:pPr>
+      <w:r>
         <w:t>Estu</w:t>
       </w:r>
       <w:r>
@@ -6944,22 +7376,19 @@
         <w:t xml:space="preserve"> em 2020</w:t>
       </w:r>
       <w:r>
-        <w:t>, tinha-se que o</w:t>
-      </w:r>
-      <w:r>
-        <w:t xml:space="preserve"> Rio Grande do Sul </w:t>
-      </w:r>
-      <w:r>
-        <w:t xml:space="preserve">estava </w:t>
-      </w:r>
-      <w:r>
-        <w:t>em segundo lugar no ranking nacional de potência instalada em sistemas de microgeração e minigeração</w:t>
-      </w:r>
-      <w:r>
-        <w:t xml:space="preserve">, batendo a marca dos 400MW, representando 10% do consumo de energia elétrica dos gaúchos. </w:t>
-      </w:r>
-      <w:r>
-        <w:t>A posição incluí</w:t>
+        <w:t>, tinha-se o</w:t>
+      </w:r>
+      <w:r>
+        <w:t xml:space="preserve"> Rio Grande do Sul em segundo lugar no ranking nacional de potência instalada em sistemas de microgeração e minigeração</w:t>
+      </w:r>
+      <w:r>
+        <w:t>, batendo a marca dos 400MW, representando 10% do consumo de energia elétrica dos gaúchos</w:t>
+      </w:r>
+      <w:r>
+        <w:t>, a qual a</w:t>
+      </w:r>
+      <w:r>
+        <w:t xml:space="preserve"> posição incluí</w:t>
       </w:r>
       <w:r>
         <w:t>a</w:t>
@@ -7008,91 +7437,73 @@
     </w:p>
     <w:p>
       <w:pPr>
-        <w:pStyle w:val="Ttulo2"/>
-      </w:pPr>
-      <w:bookmarkStart w:id="13" w:name="_Toc81843838"/>
-      <w:r>
-        <w:t xml:space="preserve">Geometria da Terra e os movimentos </w:t>
-      </w:r>
-      <w:r>
-        <w:t xml:space="preserve">aparentes </w:t>
-      </w:r>
-      <w:r>
-        <w:t>do sol</w:t>
-      </w:r>
-      <w:bookmarkEnd w:id="13"/>
+        <w:pStyle w:val="Ttulo3"/>
+      </w:pPr>
+      <w:bookmarkStart w:id="14" w:name="_Toc81843839"/>
+      <w:r>
+        <w:lastRenderedPageBreak/>
+        <w:t>Sistema de coordenadas</w:t>
+      </w:r>
+      <w:r>
+        <w:t xml:space="preserve"> – Latitude (</w:t>
+      </w:r>
+      <w:r>
+        <w:rPr>
+          <w:rFonts w:ascii="Symbol" w:hAnsi="Symbol"/>
+        </w:rPr>
+        <w:t>j</w:t>
+      </w:r>
+      <w:r>
+        <w:t>) e Longitude (</w:t>
+      </w:r>
+      <w:r>
+        <w:rPr>
+          <w:rFonts w:ascii="Symbol" w:hAnsi="Symbol"/>
+        </w:rPr>
+        <w:t>l</w:t>
+      </w:r>
+      <w:r>
+        <w:t>)</w:t>
+      </w:r>
+      <w:bookmarkEnd w:id="14"/>
       <w:r>
         <w:t xml:space="preserve"> </w:t>
       </w:r>
     </w:p>
     <w:p>
       <w:pPr>
-        <w:pStyle w:val="Ttulo3"/>
-      </w:pPr>
-      <w:bookmarkStart w:id="14" w:name="_Toc81843839"/>
-      <w:r>
-        <w:t>Sistema de coordenadas</w:t>
-      </w:r>
-      <w:r>
-        <w:t xml:space="preserve"> – Latitude (</w:t>
-      </w:r>
-      <w:r>
-        <w:rPr>
-          <w:rFonts w:ascii="Symbol" w:hAnsi="Symbol"/>
-        </w:rPr>
-        <w:t>j</w:t>
-      </w:r>
-      <w:r>
-        <w:t>) e Longitude (</w:t>
-      </w:r>
-      <w:r>
-        <w:rPr>
-          <w:rFonts w:ascii="Symbol" w:hAnsi="Symbol"/>
-        </w:rPr>
-        <w:t>l</w:t>
+        <w:ind w:firstLine="709"/>
+      </w:pPr>
+      <w:r>
+        <w:t>Para melhor entendimento dos conceitos e nomenclatura abordados no corrente documento, serão abordados os conceitos necessários para se fazer o estudo da esfera celeste, nome dado a esfera imaginária que envolve o planeta Terra e estão localizados os corpos celestes projetados a partir de um observador na superfície terrestre</w:t>
+      </w:r>
+      <w:r>
+        <w:t xml:space="preserve"> (</w:t>
+      </w:r>
+      <w:r>
+        <w:fldChar w:fldCharType="begin"/>
+      </w:r>
+      <w:r>
+        <w:instrText xml:space="preserve"> REF _Ref81816096 \h </w:instrText>
+      </w:r>
+      <w:r>
+        <w:fldChar w:fldCharType="separate"/>
+      </w:r>
+      <w:r>
+        <w:t xml:space="preserve">Figura </w:t>
+      </w:r>
+      <w:r>
+        <w:rPr>
+          <w:noProof/>
+        </w:rPr>
+        <w:t>2</w:t>
+      </w:r>
+      <w:r>
+        <w:fldChar w:fldCharType="end"/>
       </w:r>
       <w:r>
         <w:t>)</w:t>
       </w:r>
-      <w:bookmarkEnd w:id="14"/>
-      <w:r>
-        <w:t xml:space="preserve"> </w:t>
-      </w:r>
-    </w:p>
-    <w:p>
-      <w:pPr>
-        <w:ind w:firstLine="709"/>
-      </w:pPr>
-      <w:r>
-        <w:t>Para melhor entendimento dos conceitos e nomenclatura abordados no corrente documento, serão abordados os conceitos necessários para se fazer o estudo da esfera celeste, nome dado a esfera imaginária que envolve o planeta Terra e estão localizados os corpos celestes projetados a partir de um observador na superfície terrestre</w:t>
-      </w:r>
-      <w:r>
-        <w:t xml:space="preserve"> (</w:t>
-      </w:r>
-      <w:r>
-        <w:fldChar w:fldCharType="begin"/>
-      </w:r>
-      <w:r>
-        <w:instrText xml:space="preserve"> REF _Ref81816096 \h </w:instrText>
-      </w:r>
-      <w:r>
-        <w:fldChar w:fldCharType="separate"/>
-      </w:r>
-      <w:r>
-        <w:t xml:space="preserve">Figura </w:t>
-      </w:r>
-      <w:r>
-        <w:rPr>
-          <w:noProof/>
-        </w:rPr>
-        <w:t>2</w:t>
-      </w:r>
-      <w:r>
-        <w:fldChar w:fldCharType="end"/>
-      </w:r>
-      <w:r>
-        <w:t>)</w:t>
-      </w:r>
       <w:r>
         <w:t xml:space="preserve">. O nome advém das observações feitas na Grécia antiga, </w:t>
       </w:r>
@@ -7103,11 +7514,7 @@
         <w:t xml:space="preserve"> ao observarem o céu a noite, indubitavelmente se sentiam ao centro de uma grande esfera incrustada de estrelar e corpos celestes</w:t>
       </w:r>
       <w:r>
-        <w:t xml:space="preserve">, que giravam </w:t>
-      </w:r>
-      <w:r>
-        <w:lastRenderedPageBreak/>
-        <w:t xml:space="preserve">de leste para oeste, o que trazia uma conclusão de que essa esfera estava fixa nas extremidades e assim criaram os polos celestes o que hoje conhecemos como polos geográficos que compõem o eixo de rotação da Terra. </w:t>
+        <w:t xml:space="preserve">, que giravam de leste para oeste, o que trazia uma conclusão de que essa esfera estava fixa nas extremidades e assim criaram os polos celestes o que hoje conhecemos como polos geográficos que compõem o eixo de rotação da Terra. </w:t>
       </w:r>
     </w:p>
     <w:p>
@@ -7164,7 +7571,7 @@
                     <pic:cNvPicPr/>
                   </pic:nvPicPr>
                   <pic:blipFill>
-                    <a:blip r:embed="rId10"/>
+                    <a:blip r:embed="rId11"/>
                     <a:stretch>
                       <a:fillRect/>
                     </a:stretch>
@@ -7253,7 +7660,11 @@
         <w:t xml:space="preserve">plano fundamental que corta a esfera em duas metades, </w:t>
       </w:r>
       <w:r>
-        <w:t xml:space="preserve">passando ao centro da mesma de forma transversal ao eixo de rotação, sendo a circunferência gerada por esse corte chamada de Equador celeste ou </w:t>
+        <w:t xml:space="preserve">passando ao centro da mesma de forma transversal ao eixo de rotação, sendo a </w:t>
+      </w:r>
+      <w:r>
+        <w:lastRenderedPageBreak/>
+        <w:t xml:space="preserve">circunferência gerada por esse corte chamada de Equador celeste ou </w:t>
       </w:r>
       <w:r>
         <w:t>L</w:t>
@@ -7345,7 +7756,6 @@
         <w:ind w:firstLine="709"/>
       </w:pPr>
       <w:r>
-        <w:lastRenderedPageBreak/>
         <w:t>Com isso, poder-se-ia estabelecer uma hora zero e convencionar as latitudes e longitudes para a posição geográfica terrestre, ideias essas já conhecidas e usadas por Ptolomeu</w:t>
       </w:r>
       <w:r>
@@ -7505,6 +7915,7 @@
         <w:keepNext/>
       </w:pPr>
       <w:r>
+        <w:lastRenderedPageBreak/>
         <w:t>Fonte: (IBGE, 1999)</w:t>
       </w:r>
     </w:p>
@@ -7533,7 +7944,7 @@
                     <pic:cNvPicPr/>
                   </pic:nvPicPr>
                   <pic:blipFill rotWithShape="1">
-                    <a:blip r:embed="rId11"/>
+                    <a:blip r:embed="rId12"/>
                     <a:srcRect l="2233" r="2055"/>
                     <a:stretch/>
                   </pic:blipFill>
@@ -7590,7 +8001,6 @@
       </w:pPr>
       <w:bookmarkStart w:id="20" w:name="_Toc81843840"/>
       <w:r>
-        <w:lastRenderedPageBreak/>
         <w:t xml:space="preserve">Os movimentos da Terra </w:t>
       </w:r>
       <w:r>
@@ -7779,6 +8189,7 @@
         <w:jc w:val="both"/>
       </w:pPr>
       <w:r>
+        <w:lastRenderedPageBreak/>
         <w:t xml:space="preserve">Fonte: </w:t>
       </w:r>
       <w:r>
@@ -7907,7 +8318,7 @@
                     </pic:cNvPicPr>
                   </pic:nvPicPr>
                   <pic:blipFill>
-                    <a:blip r:embed="rId12">
+                    <a:blip r:embed="rId13">
                       <a:extLst>
                         <a:ext uri="{28A0092B-C50C-407E-A947-70E740481C1C}">
                           <a14:useLocalDpi xmlns:a14="http://schemas.microsoft.com/office/drawing/2010/main" val="0"/>
@@ -8004,11 +8415,7 @@
         <w:t xml:space="preserve"> </w:t>
       </w:r>
       <w:r>
-        <w:t xml:space="preserve">O movimento planetário é definido pela sua excentricidade, que define a trajetória do elipsoide. Na equação </w:t>
-      </w:r>
-      <w:r>
-        <w:lastRenderedPageBreak/>
-        <w:t xml:space="preserve">1 é mostrada a fórmula para se calcular a excentricidade </w:t>
+        <w:t xml:space="preserve">O movimento planetário é definido pela sua excentricidade, que define a trajetória do elipsoide. Na equação 1 é mostrada a fórmula para se calcular a excentricidade </w:t>
       </w:r>
       <m:oMath>
         <m:r>
@@ -8222,6 +8629,7 @@
       <w:bookmarkStart w:id="24" w:name="_Ref81583235"/>
       <w:bookmarkStart w:id="25" w:name="_Toc81984594"/>
       <w:r>
+        <w:lastRenderedPageBreak/>
         <w:t xml:space="preserve">Tabela </w:t>
       </w:r>
       <w:fldSimple w:instr=" SEQ Tabela \* ARABIC ">
@@ -8268,7 +8676,7 @@
                     </pic:cNvPicPr>
                   </pic:nvPicPr>
                   <pic:blipFill>
-                    <a:blip r:embed="rId13">
+                    <a:blip r:embed="rId14">
                       <a:extLst>
                         <a:ext uri="{28A0092B-C50C-407E-A947-70E740481C1C}">
                           <a14:useLocalDpi xmlns:a14="http://schemas.microsoft.com/office/drawing/2010/main" val="0"/>
@@ -8321,7 +8729,7 @@
                     </pic:cNvPicPr>
                   </pic:nvPicPr>
                   <pic:blipFill>
-                    <a:blip r:embed="rId13">
+                    <a:blip r:embed="rId14">
                       <a:extLst>
                         <a:ext uri="{28A0092B-C50C-407E-A947-70E740481C1C}">
                           <a14:useLocalDpi xmlns:a14="http://schemas.microsoft.com/office/drawing/2010/main" val="0"/>
@@ -8458,7 +8866,6 @@
         <w:keepNext/>
       </w:pPr>
       <w:r>
-        <w:lastRenderedPageBreak/>
         <w:t>Font</w:t>
       </w:r>
       <w:r>
@@ -8500,7 +8907,7 @@
                     </pic:cNvPicPr>
                   </pic:nvPicPr>
                   <pic:blipFill>
-                    <a:blip r:embed="rId14" cstate="print">
+                    <a:blip r:embed="rId15" cstate="print">
                       <a:extLst>
                         <a:ext uri="{28A0092B-C50C-407E-A947-70E740481C1C}">
                           <a14:useLocalDpi xmlns:a14="http://schemas.microsoft.com/office/drawing/2010/main" val="0"/>
@@ -8565,72 +8972,11 @@
         <w:ind w:firstLine="578"/>
       </w:pPr>
       <w:r>
-        <w:t xml:space="preserve">As 4 posições destacadas na </w:t>
-      </w:r>
-      <w:r>
-        <w:t xml:space="preserve"> </w:t>
-      </w:r>
-      <w:r>
-        <w:fldChar w:fldCharType="begin"/>
-      </w:r>
-      <w:r>
-        <w:instrText xml:space="preserve"> REF _Ref81821449 \h </w:instrText>
-      </w:r>
-      <w:r>
-        <w:fldChar w:fldCharType="separate"/>
-      </w:r>
-      <w:r>
-        <w:t xml:space="preserve">Figura </w:t>
-      </w:r>
-      <w:r>
-        <w:rPr>
-          <w:noProof/>
-        </w:rPr>
-        <w:t>5</w:t>
-      </w:r>
-      <w:r>
-        <w:fldChar w:fldCharType="end"/>
-      </w:r>
-      <w:r>
-        <w:t xml:space="preserve"> são </w:t>
-      </w:r>
-      <w:r>
-        <w:t>ocasiões especiais d</w:t>
-      </w:r>
-      <w:r>
-        <w:t xml:space="preserve">a </w:t>
-      </w:r>
-      <w:r>
-        <w:t xml:space="preserve">órbita </w:t>
-      </w:r>
-      <w:r>
-        <w:t xml:space="preserve">do planeta Terra </w:t>
-      </w:r>
-      <w:r>
-        <w:t xml:space="preserve">ao redor do Sol. </w:t>
-      </w:r>
-      <w:r>
-        <w:t xml:space="preserve">São marcadas pelos dias que ocorrem os Solstícios e Equinócios, posições </w:t>
-      </w:r>
-      <w:r>
-        <w:t xml:space="preserve">onde </w:t>
-      </w:r>
-      <w:r>
-        <w:t xml:space="preserve">ocorrem os distanciamentos máximos e mínimos da Terra em relação ao sol e os momentos de transição entre </w:t>
-      </w:r>
-      <w:r>
-        <w:t>noites mais longas e dias mais longos</w:t>
-      </w:r>
-      <w:r>
-        <w:t>.</w:t>
-      </w:r>
-    </w:p>
-    <w:p>
-      <w:pPr>
-        <w:ind w:firstLine="578"/>
-      </w:pPr>
-      <w:r>
-        <w:t xml:space="preserve">No dia de Solstício destacado na posição </w:t>
+        <w:lastRenderedPageBreak/>
+        <w:t>As 4 posições</w:t>
+      </w:r>
+      <w:r>
+        <w:t xml:space="preserve">, </w:t>
       </w:r>
       <w:r>
         <w:rPr>
@@ -8640,87 +8986,192 @@
         <w:t>a</w:t>
       </w:r>
       <w:r>
-        <w:t>, temos o distanciamento máximo da terra em relação ao sol e por conta disso, uma incidência menor de raios solares no hemisfério sul</w:t>
-      </w:r>
-      <w:r>
-        <w:t xml:space="preserve"> devido a inclinação com o que os raios incidem sobre a superfície</w:t>
-      </w:r>
-      <w:r>
-        <w:t>,</w:t>
-      </w:r>
-      <w:r>
-        <w:t xml:space="preserve"> </w:t>
-      </w:r>
-      <w:r>
-        <w:t>c</w:t>
-      </w:r>
-      <w:r>
-        <w:t>aracterizando o inverno</w:t>
-      </w:r>
-      <w:r>
-        <w:t>. Contrário a isso, há</w:t>
-      </w:r>
-      <w:r>
-        <w:t xml:space="preserve"> uma incidência maior de raios solares no hemisfério norte</w:t>
-      </w:r>
-      <w:r>
-        <w:t xml:space="preserve"> pelo</w:t>
-      </w:r>
-      <w:r>
-        <w:t>s</w:t>
-      </w:r>
-      <w:r>
-        <w:t xml:space="preserve"> </w:t>
-      </w:r>
-      <w:r>
-        <w:t>mesmos motivos</w:t>
-      </w:r>
-      <w:r>
-        <w:t>, caracterizando a est</w:t>
-      </w:r>
-      <w:r>
-        <w:t>aç</w:t>
-      </w:r>
-      <w:r>
-        <w:t xml:space="preserve">ão </w:t>
-      </w:r>
-      <w:r>
-        <w:t>oposta</w:t>
-      </w:r>
-      <w:r>
-        <w:t xml:space="preserve">, o verão. Esse dia é chamado de </w:t>
-      </w:r>
-      <w:r>
-        <w:t>Solstício do Inverno Austral</w:t>
-      </w:r>
-      <w:r>
-        <w:t>, caracterizando a noite mais longa do ano no hemisfério sul</w:t>
-      </w:r>
-      <w:r>
-        <w:t xml:space="preserve"> e mais curta no hemisfério norte</w:t>
-      </w:r>
-      <w:r>
-        <w:t>.</w:t>
-      </w:r>
-      <w:r>
-        <w:t xml:space="preserve"> </w:t>
-      </w:r>
-    </w:p>
-    <w:p>
-      <w:pPr>
-        <w:ind w:firstLine="578"/>
-      </w:pPr>
-      <w:r>
-        <w:t xml:space="preserve">Inversamente, no ponto </w:t>
+        <w:t xml:space="preserve">, </w:t>
       </w:r>
       <w:r>
         <w:rPr>
           <w:i/>
           <w:iCs/>
         </w:rPr>
+        <w:t>b</w:t>
+      </w:r>
+      <w:r>
+        <w:t xml:space="preserve">, </w:t>
+      </w:r>
+      <w:r>
+        <w:rPr>
+          <w:i/>
+          <w:iCs/>
+        </w:rPr>
         <w:t>c</w:t>
       </w:r>
       <w:r>
+        <w:t xml:space="preserve"> e </w:t>
+      </w:r>
+      <w:r>
+        <w:rPr>
+          <w:i/>
+          <w:iCs/>
+        </w:rPr>
+        <w:t>d</w:t>
+      </w:r>
+      <w:r>
+        <w:t xml:space="preserve"> destacadas na </w:t>
+      </w:r>
+      <w:r>
+        <w:t xml:space="preserve"> </w:t>
+      </w:r>
+      <w:r>
+        <w:fldChar w:fldCharType="begin"/>
+      </w:r>
+      <w:r>
+        <w:instrText xml:space="preserve"> REF _Ref81821449 \h </w:instrText>
+      </w:r>
+      <w:r>
+        <w:fldChar w:fldCharType="separate"/>
+      </w:r>
+      <w:r>
+        <w:t xml:space="preserve">Figura </w:t>
+      </w:r>
+      <w:r>
+        <w:rPr>
+          <w:noProof/>
+        </w:rPr>
+        <w:t>5</w:t>
+      </w:r>
+      <w:r>
+        <w:fldChar w:fldCharType="end"/>
+      </w:r>
+      <w:r>
+        <w:t xml:space="preserve"> são </w:t>
+      </w:r>
+      <w:r>
+        <w:t>ocasiões especiais d</w:t>
+      </w:r>
+      <w:r>
+        <w:t xml:space="preserve">a </w:t>
+      </w:r>
+      <w:r>
+        <w:t xml:space="preserve">órbita </w:t>
+      </w:r>
+      <w:r>
+        <w:t xml:space="preserve">do planeta Terra </w:t>
+      </w:r>
+      <w:r>
+        <w:t xml:space="preserve">ao redor do Sol. </w:t>
+      </w:r>
+      <w:r>
+        <w:t xml:space="preserve">São marcadas pelos dias que ocorrem os Solstícios e Equinócios, posições </w:t>
+      </w:r>
+      <w:r>
+        <w:t xml:space="preserve">onde </w:t>
+      </w:r>
+      <w:r>
+        <w:t xml:space="preserve">ocorrem os distanciamentos máximos e mínimos da Terra em relação ao sol e os momentos de transição entre </w:t>
+      </w:r>
+      <w:r>
+        <w:t>noites mais longas e dias mais longos</w:t>
+      </w:r>
+      <w:r>
+        <w:t>.</w:t>
+      </w:r>
+    </w:p>
+    <w:p>
+      <w:pPr>
+        <w:ind w:firstLine="578"/>
+      </w:pPr>
+      <w:r>
+        <w:t xml:space="preserve">No dia de Solstício destacado na posição </w:t>
+      </w:r>
+      <w:r>
+        <w:rPr>
+          <w:i/>
+          <w:iCs/>
+        </w:rPr>
+        <w:t>a</w:t>
+      </w:r>
+      <w:r>
+        <w:t>, temos o distanciamento máximo da terra em relação ao sol e por conta disso, uma incidência menor de raios solares no hemisfério sul</w:t>
+      </w:r>
+      <w:r>
+        <w:t xml:space="preserve"> devido a inclinação com o que os raios incidem sobre a superfície</w:t>
+      </w:r>
+      <w:r>
+        <w:t>,</w:t>
+      </w:r>
+      <w:r>
+        <w:t xml:space="preserve"> </w:t>
+      </w:r>
+      <w:r>
+        <w:t>c</w:t>
+      </w:r>
+      <w:r>
+        <w:t>aracterizando o inverno</w:t>
+      </w:r>
+      <w:r>
+        <w:t>. Contrário a isso, há</w:t>
+      </w:r>
+      <w:r>
+        <w:t xml:space="preserve"> uma incidência maior de raios solares no hemisfério norte</w:t>
+      </w:r>
+      <w:r>
+        <w:t xml:space="preserve"> pelo</w:t>
+      </w:r>
+      <w:r>
+        <w:t>s</w:t>
+      </w:r>
+      <w:r>
+        <w:t xml:space="preserve"> </w:t>
+      </w:r>
+      <w:r>
+        <w:t>mesmos motivos</w:t>
+      </w:r>
+      <w:r>
+        <w:t>, caracterizando a est</w:t>
+      </w:r>
+      <w:r>
+        <w:t>aç</w:t>
+      </w:r>
+      <w:r>
+        <w:t xml:space="preserve">ão </w:t>
+      </w:r>
+      <w:r>
+        <w:t>oposta</w:t>
+      </w:r>
+      <w:r>
+        <w:t xml:space="preserve">, o verão. Esse dia é chamado de </w:t>
+      </w:r>
+      <w:r>
+        <w:t>Solstício do Inverno Austral</w:t>
+      </w:r>
+      <w:r>
+        <w:t>, caracterizando a noite mais longa do ano no hemisfério sul</w:t>
+      </w:r>
+      <w:r>
+        <w:t xml:space="preserve"> e mais curta no hemisfério norte</w:t>
+      </w:r>
+      <w:r>
+        <w:t>.</w:t>
+      </w:r>
+      <w:r>
+        <w:t xml:space="preserve"> </w:t>
+      </w:r>
+    </w:p>
+    <w:p>
+      <w:pPr>
+        <w:ind w:firstLine="578"/>
+      </w:pPr>
+      <w:r>
+        <w:t xml:space="preserve">Inversamente, no ponto </w:t>
+      </w:r>
+      <w:r>
+        <w:rPr>
+          <w:i/>
+          <w:iCs/>
+        </w:rPr>
+        <w:t>c</w:t>
+      </w:r>
+      <w:r>
         <w:t xml:space="preserve"> temos o Solstício de Verão Austral, no momento em que a Terra encontra seu ponto mais próximo do sol, onde convenientemente no hemisfério sul a incidência dos raios solares se dá quase perpendicularmente ao solo, em seu máximo ponto de incidência, caracterizando o verão no</w:t>
       </w:r>
       <w:r>
@@ -8809,11 +9260,7 @@
         <w:t>maior</w:t>
       </w:r>
       <w:r>
-        <w:t xml:space="preserve"> nos verões do </w:t>
-      </w:r>
-      <w:r>
-        <w:lastRenderedPageBreak/>
-        <w:t xml:space="preserve">hemisfério sul do que os verões do hemisfério norte </w:t>
+        <w:t xml:space="preserve"> nos verões do hemisfério sul do que os verões do hemisfério norte </w:t>
       </w:r>
       <w:r>
         <w:t xml:space="preserve">em cerca de 6,8% devido essa diferença (NETO, 2021). </w:t>
@@ -8889,6 +9336,7 @@
         <w:jc w:val="both"/>
       </w:pPr>
       <w:r>
+        <w:lastRenderedPageBreak/>
         <w:t>Fonte:</w:t>
       </w:r>
       <w:r>
@@ -8919,7 +9367,7 @@
                     <pic:cNvPicPr/>
                   </pic:nvPicPr>
                   <pic:blipFill>
-                    <a:blip r:embed="rId15"/>
+                    <a:blip r:embed="rId16"/>
                     <a:stretch>
                       <a:fillRect/>
                     </a:stretch>
@@ -9013,7 +9461,31 @@
         <w:ind w:firstLine="578"/>
       </w:pPr>
       <w:r>
-        <w:t xml:space="preserve">O movimento complexo dos astros no céu, tendo por vezes os planetas serem chamados de errantes, devido suas trajetórias incompreendidas, se deu em suma, devido a soma dos movimentos do planeta Terra em torno do sol, que poderiam ser vistos de perspectivas diferentes em diferentes pontos geográficos. Por esse motivo, houve a necessidade de se representar os astros em função do observador, sendo assim definido dois termos importantes para a localização de um astro na esfera celeste, o Azimute e Zênite. </w:t>
+        <w:t xml:space="preserve">O movimento complexo dos astros no céu, </w:t>
+      </w:r>
+      <w:r>
+        <w:t>como o movimento dos planetas que</w:t>
+      </w:r>
+      <w:r>
+        <w:t xml:space="preserve"> por vezes</w:t>
+      </w:r>
+      <w:r>
+        <w:t xml:space="preserve"> foram</w:t>
+      </w:r>
+      <w:r>
+        <w:t xml:space="preserve"> chamados de </w:t>
+      </w:r>
+      <w:r>
+        <w:t xml:space="preserve">astros </w:t>
+      </w:r>
+      <w:r>
+        <w:t xml:space="preserve">errantes, devido suas trajetórias incompreendidas, se deu em suma, devido a soma dos movimentos do planeta Terra em torno </w:t>
+      </w:r>
+      <w:r>
+        <w:t xml:space="preserve">de si e </w:t>
+      </w:r>
+      <w:r>
+        <w:t xml:space="preserve">do sol, que poderiam ser vistos de perspectivas diferentes em diferentes pontos geográficos. Por esse motivo, houve a necessidade de se representar os astros em função do observador, sendo assim definido dois termos importantes para a localização de um astro na esfera celeste, o Azimute e Zênite. </w:t>
       </w:r>
     </w:p>
     <w:p>
@@ -9056,11 +9528,7 @@
         <w:t>.</w:t>
       </w:r>
       <w:r>
-        <w:t xml:space="preserve"> Outra forma de se ver o Zênite é, como a vertical que intersecciona o observador e o plano do horizonte, independentemente da sua </w:t>
-      </w:r>
-      <w:r>
-        <w:lastRenderedPageBreak/>
-        <w:t>localização geográfica. O zênite é uma medida importante, pois através, podemos definir a altura de um astro na esfera celeste, sendo o plano do horizonte a altura 0 e o zênite a altura 90º.</w:t>
+        <w:t xml:space="preserve"> Outra forma de se ver o Zênite é, como a vertical que intersecciona o observador e o plano do horizonte, independentemente da sua localização geográfica. O zênite é uma medida importante, pois através, podemos definir a altura de um astro na esfera celeste, sendo o plano do horizonte a altura 0 e o zênite a altura 90º.</w:t>
       </w:r>
     </w:p>
     <w:p>
@@ -9130,7 +9598,7 @@
                     </pic:cNvPicPr>
                   </pic:nvPicPr>
                   <pic:blipFill>
-                    <a:blip r:embed="rId16">
+                    <a:blip r:embed="rId17">
                       <a:extLst>
                         <a:ext uri="{28A0092B-C50C-407E-A947-70E740481C1C}">
                           <a14:useLocalDpi xmlns:a14="http://schemas.microsoft.com/office/drawing/2010/main" val="0"/>
@@ -9286,33 +9754,21 @@
         <w:jc w:val="both"/>
       </w:pPr>
       <w:r>
-        <w:lastRenderedPageBreak/>
-        <w:t xml:space="preserve">Fonte </w:t>
-      </w:r>
-      <w:fldSimple w:instr=" SEQ Fonte \* ARABIC ">
-        <w:r>
-          <w:rPr>
-            <w:noProof/>
-          </w:rPr>
-          <w:t>3</w:t>
-        </w:r>
-      </w:fldSimple>
-      <w:r>
-        <w:t>: (NETO, 2021)</w:t>
-      </w:r>
-    </w:p>
-    <w:p>
-      <w:pPr>
-        <w:keepNext/>
-      </w:pPr>
-      <w:r>
         <w:rPr>
           <w:noProof/>
         </w:rPr>
         <w:drawing>
-          <wp:inline distT="0" distB="0" distL="0" distR="0" wp14:anchorId="3A6BC732" wp14:editId="7AADC504">
-            <wp:extent cx="5760085" cy="2130425"/>
-            <wp:effectExtent l="0" t="0" r="0" b="3175"/>
+          <wp:anchor distT="0" distB="0" distL="114300" distR="114300" simplePos="0" relativeHeight="251667456" behindDoc="0" locked="0" layoutInCell="1" allowOverlap="1" wp14:anchorId="3A6BC732" wp14:editId="13CF1C88">
+            <wp:simplePos x="0" y="0"/>
+            <wp:positionH relativeFrom="column">
+              <wp:posOffset>1270</wp:posOffset>
+            </wp:positionH>
+            <wp:positionV relativeFrom="paragraph">
+              <wp:posOffset>147955</wp:posOffset>
+            </wp:positionV>
+            <wp:extent cx="5377180" cy="1988820"/>
+            <wp:effectExtent l="0" t="0" r="0" b="0"/>
+            <wp:wrapSquare wrapText="bothSides"/>
             <wp:docPr id="32" name="Imagem 32"/>
             <wp:cNvGraphicFramePr>
               <a:graphicFrameLocks xmlns:a="http://schemas.openxmlformats.org/drawingml/2006/main" noChangeAspect="1"/>
@@ -9325,7 +9781,13 @@
                     <pic:cNvPicPr/>
                   </pic:nvPicPr>
                   <pic:blipFill>
-                    <a:blip r:embed="rId17"/>
+                    <a:blip r:embed="rId18" cstate="print">
+                      <a:extLst>
+                        <a:ext uri="{28A0092B-C50C-407E-A947-70E740481C1C}">
+                          <a14:useLocalDpi xmlns:a14="http://schemas.microsoft.com/office/drawing/2010/main" val="0"/>
+                        </a:ext>
+                      </a:extLst>
+                    </a:blip>
                     <a:stretch>
                       <a:fillRect/>
                     </a:stretch>
@@ -9333,7 +9795,7 @@
                   <pic:spPr>
                     <a:xfrm>
                       <a:off x="0" y="0"/>
-                      <a:ext cx="5760085" cy="2130425"/>
+                      <a:ext cx="5377180" cy="1988820"/>
                     </a:xfrm>
                     <a:prstGeom prst="rect">
                       <a:avLst/>
@@ -9342,9 +9804,34 @@
                 </pic:pic>
               </a:graphicData>
             </a:graphic>
-          </wp:inline>
+            <wp14:sizeRelH relativeFrom="margin">
+              <wp14:pctWidth>0</wp14:pctWidth>
+            </wp14:sizeRelH>
+            <wp14:sizeRelV relativeFrom="margin">
+              <wp14:pctHeight>0</wp14:pctHeight>
+            </wp14:sizeRelV>
+          </wp:anchor>
         </w:drawing>
       </w:r>
+      <w:r>
+        <w:t xml:space="preserve">Fonte </w:t>
+      </w:r>
+      <w:fldSimple w:instr=" SEQ Fonte \* ARABIC ">
+        <w:r>
+          <w:rPr>
+            <w:noProof/>
+          </w:rPr>
+          <w:t>3</w:t>
+        </w:r>
+      </w:fldSimple>
+      <w:r>
+        <w:t>: (NETO, 2021)</w:t>
+      </w:r>
+    </w:p>
+    <w:p>
+      <w:pPr>
+        <w:keepNext/>
+      </w:pPr>
     </w:p>
     <w:p>
       <w:pPr>
@@ -9370,9 +9857,9 @@
       </w:r>
       <w:bookmarkEnd w:id="34"/>
     </w:p>
-    <w:p/>
-    <w:p>
-      <w:r>
+    <w:p>
+      <w:r>
+        <w:lastRenderedPageBreak/>
         <w:tab/>
         <w:t xml:space="preserve">A inclinação da Eclíptica é a mesma inclinação do eixo do planeta Terra em relação ao plano orbital ao redor do sol, aproximadamente </w:t>
       </w:r>
@@ -9436,15 +9923,12 @@
         <w:t xml:space="preserve">Esses pontos são importantes para a definição da trajetória solar ao longo do ano. Tais pontos são de grande importância pois influenciam fortemente no clima dessas zonas. O Brasil devido sua grande extensão territorial, possui zonas equatoriais (regiões que passam pela Linha do Equador) e zonas subtropicais (regiões que passam por trópicos – Capricórnio). As regiões Equatoriais possuem uma influencia direta do sol, uma vez que sua trajetória passa mais “a pico” ou “a cume”, termos que se referem a altura elevada do sol em relação ao plano do horizonte, chegando a aproximadamente 90º. Já nos trópicos, essa influência da incidência dos raios solares é mais amena, uma vez que a altura que o sol atinge em relação ao plano do horizonte é mais baixa e em consequência, as temperaturas as temperaturas são mais baixas. </w:t>
       </w:r>
     </w:p>
-    <w:p/>
-    <w:p/>
-    <w:p>
-      <w:pPr>
-        <w:pStyle w:val="Ttulo2"/>
+    <w:p>
+      <w:pPr>
+        <w:pStyle w:val="Ttulo3"/>
       </w:pPr>
       <w:bookmarkStart w:id="35" w:name="_Toc81843843"/>
       <w:r>
-        <w:lastRenderedPageBreak/>
         <w:t>Cálculos para captação da radiação solar</w:t>
       </w:r>
       <w:bookmarkEnd w:id="35"/>
@@ -9573,7 +10057,7 @@
                     <pic:cNvPicPr/>
                   </pic:nvPicPr>
                   <pic:blipFill rotWithShape="1">
-                    <a:blip r:embed="rId18"/>
+                    <a:blip r:embed="rId19"/>
                     <a:srcRect t="1413"/>
                     <a:stretch/>
                   </pic:blipFill>
@@ -9693,50 +10177,91 @@
         <w:t xml:space="preserve"> do ângulo. </w:t>
       </w:r>
     </w:p>
-    <w:p>
-      <w:pPr>
-        <w:spacing w:before="240"/>
-        <w:ind w:firstLine="709"/>
-        <w:jc w:val="center"/>
-      </w:pPr>
-      <m:oMath>
-        <m:r>
-          <w:rPr>
-            <w:rFonts w:ascii="Cambria Math" w:hAnsi="Cambria Math"/>
-          </w:rPr>
-          <m:t>Fe=</m:t>
-        </m:r>
-        <m:r>
-          <m:rPr>
-            <m:sty m:val="p"/>
-          </m:rPr>
-          <w:rPr>
-            <w:rFonts w:ascii="Cambria Math" w:hAnsi="Cambria Math"/>
-          </w:rPr>
-          <m:t>cos⁡</m:t>
-        </m:r>
-        <m:r>
-          <w:rPr>
-            <w:rFonts w:ascii="Cambria Math" w:hAnsi="Cambria Math"/>
-          </w:rPr>
-          <m:t>(∝)</m:t>
-        </m:r>
-      </m:oMath>
-      <w:r>
-        <w:tab/>
-      </w:r>
-      <w:r>
-        <w:tab/>
-      </w:r>
-      <w:r>
-        <w:tab/>
-        <w:t>(2)</w:t>
-      </w:r>
-    </w:p>
-    <w:p>
-      <w:pPr>
-        <w:ind w:firstLine="709"/>
-      </w:pPr>
+    <w:tbl>
+      <w:tblPr>
+        <w:tblStyle w:val="Tabelacomgrade"/>
+        <w:tblW w:w="0" w:type="auto"/>
+        <w:tblBorders>
+          <w:top w:val="single" w:sz="4" w:space="0" w:color="FFFFFF" w:themeColor="background1"/>
+          <w:left w:val="single" w:sz="4" w:space="0" w:color="FFFFFF" w:themeColor="background1"/>
+          <w:bottom w:val="single" w:sz="4" w:space="0" w:color="FFFFFF" w:themeColor="background1"/>
+          <w:right w:val="single" w:sz="4" w:space="0" w:color="FFFFFF" w:themeColor="background1"/>
+          <w:insideH w:val="single" w:sz="4" w:space="0" w:color="FFFFFF" w:themeColor="background1"/>
+          <w:insideV w:val="single" w:sz="4" w:space="0" w:color="FFFFFF" w:themeColor="background1"/>
+        </w:tblBorders>
+        <w:tblLook w:val="04A0" w:firstRow="1" w:lastRow="0" w:firstColumn="1" w:lastColumn="0" w:noHBand="0" w:noVBand="1"/>
+      </w:tblPr>
+      <w:tblGrid>
+        <w:gridCol w:w="3020"/>
+        <w:gridCol w:w="3020"/>
+        <w:gridCol w:w="3021"/>
+      </w:tblGrid>
+      <w:tr>
+        <w:tc>
+          <w:tcPr>
+            <w:tcW w:w="3020" w:type="dxa"/>
+            <w:vAlign w:val="center"/>
+          </w:tcPr>
+          <w:p>
+            <w:pPr>
+              <w:jc w:val="center"/>
+            </w:pPr>
+          </w:p>
+        </w:tc>
+        <w:tc>
+          <w:tcPr>
+            <w:tcW w:w="3020" w:type="dxa"/>
+            <w:vAlign w:val="center"/>
+          </w:tcPr>
+          <w:p>
+            <w:pPr>
+              <w:jc w:val="center"/>
+            </w:pPr>
+            <m:oMathPara>
+              <m:oMath>
+                <m:r>
+                  <w:rPr>
+                    <w:rFonts w:ascii="Cambria Math" w:hAnsi="Cambria Math"/>
+                  </w:rPr>
+                  <m:t>Fe=</m:t>
+                </m:r>
+                <m:r>
+                  <m:rPr>
+                    <m:sty m:val="p"/>
+                  </m:rPr>
+                  <w:rPr>
+                    <w:rFonts w:ascii="Cambria Math" w:hAnsi="Cambria Math"/>
+                  </w:rPr>
+                  <m:t>cos⁡</m:t>
+                </m:r>
+                <m:r>
+                  <w:rPr>
+                    <w:rFonts w:ascii="Cambria Math" w:hAnsi="Cambria Math"/>
+                  </w:rPr>
+                  <m:t>(∝)</m:t>
+                </m:r>
+              </m:oMath>
+            </m:oMathPara>
+          </w:p>
+        </w:tc>
+        <w:tc>
+          <w:tcPr>
+            <w:tcW w:w="3021" w:type="dxa"/>
+            <w:vAlign w:val="center"/>
+          </w:tcPr>
+          <w:p>
+            <w:pPr>
+              <w:spacing w:before="240"/>
+              <w:jc w:val="right"/>
+            </w:pPr>
+            <w:r>
+              <w:t>(2)</w:t>
+            </w:r>
+          </w:p>
+        </w:tc>
+      </w:tr>
+    </w:tbl>
+    <w:p>
       <w:r>
         <w:t xml:space="preserve">Onde: </w:t>
       </w:r>
@@ -9780,7 +10305,6 @@
         <w:jc w:val="both"/>
       </w:pPr>
       <w:r>
-        <w:lastRenderedPageBreak/>
         <w:t xml:space="preserve">Fonte </w:t>
       </w:r>
       <w:fldSimple w:instr=" SEQ Fonte \* ARABIC ">
@@ -9823,7 +10347,7 @@
                     <pic:cNvPicPr/>
                   </pic:nvPicPr>
                   <pic:blipFill>
-                    <a:blip r:embed="rId19"/>
+                    <a:blip r:embed="rId20"/>
                     <a:stretch>
                       <a:fillRect/>
                     </a:stretch>
@@ -9886,6 +10410,9 @@
         <w:t xml:space="preserve"> </w:t>
       </w:r>
       <w:r>
+        <w:t xml:space="preserve">dada </w:t>
+      </w:r>
+      <w:r>
         <w:t xml:space="preserve">por </w:t>
       </w:r>
       <w:proofErr w:type="spellStart"/>
@@ -9894,7 +10421,13 @@
       </w:r>
       <w:proofErr w:type="spellEnd"/>
       <w:r>
-        <w:t xml:space="preserve"> e de valor considerável constante equivalente a </w:t>
+        <w:t xml:space="preserve"> e de valor considerável constante </w:t>
+      </w:r>
+      <w:r>
+        <w:t xml:space="preserve">e </w:t>
+      </w:r>
+      <w:r>
+        <w:t xml:space="preserve">equivalente a </w:t>
       </w:r>
       <w:r>
         <w:t>(</w:t>
@@ -9933,6 +10466,7 @@
       </w:pPr>
       <w:proofErr w:type="spellStart"/>
       <w:r>
+        <w:lastRenderedPageBreak/>
         <w:t>Grc</w:t>
       </w:r>
       <w:proofErr w:type="spellEnd"/>
@@ -9940,7 +10474,6 @@
         <w:t xml:space="preserve"> = 1367 W/m²</w:t>
       </w:r>
     </w:p>
-    <w:p/>
     <w:p>
       <w:r>
         <w:tab/>
@@ -9995,6 +10528,31 @@
         <w:t xml:space="preserve"> </w:t>
       </w:r>
     </w:p>
+    <w:p>
+      <w:pPr>
+        <w:rPr>
+          <w:noProof/>
+        </w:rPr>
+      </w:pPr>
+    </w:p>
+    <w:p>
+      <w:pPr>
+        <w:pStyle w:val="Ttulo2"/>
+        <w:rPr>
+          <w:noProof/>
+        </w:rPr>
+      </w:pPr>
+      <w:r>
+        <w:rPr>
+          <w:noProof/>
+        </w:rPr>
+        <w:t xml:space="preserve">Formar de aproveitamento solar </w:t>
+      </w:r>
+    </w:p>
+    <w:p/>
+    <w:p/>
+    <w:p/>
+    <w:p/>
     <w:p>
       <w:pPr>
         <w:rPr>
@@ -10024,7 +10582,7 @@
                     </pic:cNvPicPr>
                   </pic:nvPicPr>
                   <pic:blipFill>
-                    <a:blip r:embed="rId20">
+                    <a:blip r:embed="rId21">
                       <a:extLst>
                         <a:ext uri="{28A0092B-C50C-407E-A947-70E740481C1C}">
                           <a14:useLocalDpi xmlns:a14="http://schemas.microsoft.com/office/drawing/2010/main" val="0"/>
@@ -10344,7 +10902,7 @@
                     <pic:cNvPicPr/>
                   </pic:nvPicPr>
                   <pic:blipFill>
-                    <a:blip r:embed="rId21"/>
+                    <a:blip r:embed="rId22"/>
                     <a:stretch>
                       <a:fillRect/>
                     </a:stretch>
@@ -10403,6 +10961,7 @@
       </w:r>
     </w:p>
     <w:p/>
+    <w:p/>
     <w:p>
       <w:pPr>
         <w:pStyle w:val="Ttulo2"/>
@@ -10521,7 +11080,7 @@
                     <pic:cNvPicPr/>
                   </pic:nvPicPr>
                   <pic:blipFill rotWithShape="1">
-                    <a:blip r:embed="rId22"/>
+                    <a:blip r:embed="rId23"/>
                     <a:srcRect t="5824" b="8841"/>
                     <a:stretch/>
                   </pic:blipFill>
@@ -10728,7 +11287,7 @@
                     </pic:cNvPicPr>
                   </pic:nvPicPr>
                   <pic:blipFill rotWithShape="1">
-                    <a:blip r:embed="rId23">
+                    <a:blip r:embed="rId24">
                       <a:extLst>
                         <a:ext uri="{28A0092B-C50C-407E-A947-70E740481C1C}">
                           <a14:useLocalDpi xmlns:a14="http://schemas.microsoft.com/office/drawing/2010/main" val="0"/>
@@ -10858,7 +11417,7 @@
                     </pic:cNvPicPr>
                   </pic:nvPicPr>
                   <pic:blipFill>
-                    <a:blip r:embed="rId24">
+                    <a:blip r:embed="rId25">
                       <a:extLst>
                         <a:ext uri="{28A0092B-C50C-407E-A947-70E740481C1C}">
                           <a14:useLocalDpi xmlns:a14="http://schemas.microsoft.com/office/drawing/2010/main" val="0"/>
@@ -10969,7 +11528,7 @@
       <w:r>
         <w:t xml:space="preserve"> </w:t>
       </w:r>
-      <w:hyperlink r:id="rId25" w:history="1">
+      <w:hyperlink r:id="rId26" w:history="1">
         <w:r>
           <w:rPr>
             <w:rStyle w:val="Hyperlink"/>
@@ -11004,7 +11563,7 @@
                     </pic:cNvPicPr>
                   </pic:nvPicPr>
                   <pic:blipFill>
-                    <a:blip r:embed="rId26">
+                    <a:blip r:embed="rId27">
                       <a:extLst>
                         <a:ext uri="{28A0092B-C50C-407E-A947-70E740481C1C}">
                           <a14:useLocalDpi xmlns:a14="http://schemas.microsoft.com/office/drawing/2010/main" val="0"/>
@@ -11037,268 +11596,564 @@
       </w:r>
     </w:p>
     <w:p/>
-    <w:p>
-      <w:r>
-        <w:rPr>
-          <w:i/>
-          <w:iCs/>
-        </w:rPr>
-        <w:t>Firmware</w:t>
-      </w:r>
-      <w:r>
-        <w:t xml:space="preserve"> </w:t>
-      </w:r>
-      <w:r>
-        <w:rPr>
-          <w:i/>
-          <w:iCs/>
-        </w:rPr>
-        <w:t>Raspberry</w:t>
-      </w:r>
-      <w:r>
-        <w:t xml:space="preserve"> </w:t>
-      </w:r>
-      <w:r>
-        <w:rPr>
-          <w:i/>
-          <w:iCs/>
-        </w:rPr>
-        <w:t>pi</w:t>
-      </w:r>
-      <w:r>
-        <w:t xml:space="preserve"> </w:t>
-      </w:r>
-      <w:r>
-        <w:rPr>
-          <w:i/>
-          <w:iCs/>
-        </w:rPr>
-        <w:t>Pico</w:t>
-      </w:r>
-    </w:p>
-    <w:p/>
-    <w:p>
-      <w:pPr>
-        <w:pStyle w:val="PargrafodaLista"/>
-        <w:numPr>
-          <w:ilvl w:val="0"/>
-          <w:numId w:val="47"/>
-        </w:numPr>
-      </w:pPr>
-      <w:r>
-        <w:t xml:space="preserve">Acelerômetro – teste </w:t>
-      </w:r>
-    </w:p>
-    <w:p>
-      <w:pPr>
-        <w:pStyle w:val="PargrafodaLista"/>
-        <w:numPr>
-          <w:ilvl w:val="0"/>
-          <w:numId w:val="47"/>
-        </w:numPr>
-      </w:pPr>
-      <w:r>
-        <w:t xml:space="preserve">Aproximação linear do tempo de sol </w:t>
-      </w:r>
-    </w:p>
-    <w:p>
-      <w:pPr>
-        <w:pStyle w:val="PargrafodaLista"/>
-        <w:numPr>
-          <w:ilvl w:val="0"/>
-          <w:numId w:val="47"/>
-        </w:numPr>
-      </w:pPr>
-      <w:r>
-        <w:t xml:space="preserve">Sensor de </w:t>
-      </w:r>
-      <w:proofErr w:type="spellStart"/>
-      <w:r>
-        <w:rPr>
-          <w:i/>
-          <w:iCs/>
-        </w:rPr>
-        <w:t>encoder</w:t>
-      </w:r>
-      <w:proofErr w:type="spellEnd"/>
-      <w:r>
-        <w:t xml:space="preserve"> magnético AS5043 </w:t>
-      </w:r>
-    </w:p>
-    <w:p>
-      <w:pPr>
-        <w:pStyle w:val="PargrafodaLista"/>
-        <w:numPr>
-          <w:ilvl w:val="0"/>
-          <w:numId w:val="47"/>
-        </w:numPr>
-      </w:pPr>
-      <w:r>
-        <w:rPr>
-          <w:i/>
-          <w:iCs/>
-        </w:rPr>
-        <w:t>Real</w:t>
-      </w:r>
-      <w:r>
-        <w:t xml:space="preserve"> </w:t>
-      </w:r>
-      <w:r>
-        <w:rPr>
-          <w:i/>
-          <w:iCs/>
-        </w:rPr>
-        <w:t>Time</w:t>
-      </w:r>
-      <w:r>
-        <w:t xml:space="preserve"> </w:t>
-      </w:r>
-      <w:proofErr w:type="spellStart"/>
-      <w:r>
-        <w:rPr>
-          <w:i/>
-          <w:iCs/>
-        </w:rPr>
-        <w:t>Clock</w:t>
-      </w:r>
-      <w:proofErr w:type="spellEnd"/>
-      <w:r>
-        <w:t xml:space="preserve"> RTC – DS3231</w:t>
-      </w:r>
-    </w:p>
-    <w:p>
-      <w:pPr>
-        <w:pStyle w:val="PargrafodaLista"/>
-        <w:numPr>
-          <w:ilvl w:val="0"/>
-          <w:numId w:val="47"/>
-        </w:numPr>
-      </w:pPr>
-      <w:r>
-        <w:t xml:space="preserve">Tipo de escrita na </w:t>
-      </w:r>
-      <w:r>
-        <w:rPr>
-          <w:i/>
-          <w:iCs/>
-        </w:rPr>
-        <w:t>Flash</w:t>
-      </w:r>
-      <w:r>
-        <w:t xml:space="preserve"> do </w:t>
-      </w:r>
-      <w:r>
-        <w:rPr>
-          <w:i/>
-          <w:iCs/>
-        </w:rPr>
-        <w:t>Raspberry</w:t>
-      </w:r>
-    </w:p>
-    <w:p>
-      <w:pPr>
-        <w:pStyle w:val="PargrafodaLista"/>
-        <w:numPr>
-          <w:ilvl w:val="0"/>
-          <w:numId w:val="47"/>
-        </w:numPr>
-      </w:pPr>
-      <w:r>
-        <w:t>Alavancas (</w:t>
-      </w:r>
-      <w:proofErr w:type="spellStart"/>
-      <w:r>
-        <w:rPr>
-          <w:i/>
-          <w:iCs/>
-        </w:rPr>
-        <w:t>Levers</w:t>
-      </w:r>
-      <w:proofErr w:type="spellEnd"/>
-      <w:r>
-        <w:t xml:space="preserve">) para controle manual </w:t>
-      </w:r>
-    </w:p>
-    <w:p>
-      <w:pPr>
-        <w:pStyle w:val="PargrafodaLista"/>
-        <w:numPr>
-          <w:ilvl w:val="0"/>
-          <w:numId w:val="47"/>
-        </w:numPr>
-      </w:pPr>
-      <w:proofErr w:type="spellStart"/>
-      <w:r>
-        <w:rPr>
-          <w:i/>
-          <w:iCs/>
-        </w:rPr>
-        <w:t>Step</w:t>
-      </w:r>
-      <w:proofErr w:type="spellEnd"/>
-      <w:r>
-        <w:t xml:space="preserve"> </w:t>
-      </w:r>
-      <w:r>
-        <w:rPr>
-          <w:i/>
-          <w:iCs/>
-        </w:rPr>
-        <w:t>Motors</w:t>
-      </w:r>
-      <w:r>
-        <w:t xml:space="preserve"> – Motores de passo </w:t>
-      </w:r>
-    </w:p>
-    <w:p>
-      <w:pPr>
-        <w:pStyle w:val="PargrafodaLista"/>
-        <w:numPr>
-          <w:ilvl w:val="0"/>
-          <w:numId w:val="47"/>
-        </w:numPr>
-      </w:pPr>
-      <w:r>
-        <w:t xml:space="preserve">Calculo da posição do sol </w:t>
-      </w:r>
-    </w:p>
-    <w:p>
-      <w:pPr>
-        <w:pStyle w:val="PargrafodaLista"/>
-        <w:numPr>
-          <w:ilvl w:val="0"/>
-          <w:numId w:val="47"/>
-        </w:numPr>
-      </w:pPr>
-      <w:r>
-        <w:t xml:space="preserve">Gerenciador de tempo - </w:t>
-      </w:r>
-      <w:proofErr w:type="spellStart"/>
-      <w:r>
-        <w:rPr>
-          <w:i/>
-          <w:iCs/>
-        </w:rPr>
-        <w:t>Timanager</w:t>
-      </w:r>
-      <w:proofErr w:type="spellEnd"/>
-    </w:p>
-    <w:p>
-      <w:r>
-        <w:tab/>
-      </w:r>
-    </w:p>
     <w:p/>
     <w:p/>
     <w:p/>
     <w:p/>
     <w:p/>
     <w:p/>
+    <w:p/>
+    <w:p/>
+    <w:p/>
+    <w:p/>
+    <w:p/>
+    <w:p/>
+    <w:p/>
+    <w:p/>
+    <w:p/>
+    <w:p/>
+    <w:p/>
+    <w:p>
+      <w:pPr>
+        <w:pStyle w:val="Ttulo1"/>
+      </w:pPr>
+      <w:r>
+        <w:lastRenderedPageBreak/>
+        <w:t>DESENVOLVIMENTO</w:t>
+      </w:r>
+    </w:p>
+    <w:p>
+      <w:r>
+        <w:t>Quais etapas foram desenvolvidas para se chegar no resultado final</w:t>
+      </w:r>
+    </w:p>
+    <w:p>
+      <w:r>
+        <w:t>-Quais sensores foram testados</w:t>
+      </w:r>
+    </w:p>
+    <w:p>
+      <w:r>
+        <w:t xml:space="preserve">-Quais motores foram testados </w:t>
+      </w:r>
+    </w:p>
+    <w:p>
+      <w:r>
+        <w:t>-Quais tipos de controle foram testados</w:t>
+      </w:r>
+    </w:p>
+    <w:p/>
+    <w:p/>
+    <w:p/>
+    <w:p/>
+    <w:p/>
+    <w:p/>
+    <w:p/>
+    <w:p>
+      <w:r>
+        <w:t xml:space="preserve"> </w:t>
+      </w:r>
+    </w:p>
+    <w:p/>
+    <w:p/>
+    <w:p/>
+    <w:p/>
+    <w:p/>
+    <w:p/>
+    <w:p/>
+    <w:p/>
+    <w:p/>
+    <w:p/>
+    <w:p/>
+    <w:p/>
+    <w:p/>
+    <w:p/>
+    <w:p>
+      <w:pPr>
+        <w:pStyle w:val="Ttulo1"/>
+      </w:pPr>
+      <w:r>
+        <w:lastRenderedPageBreak/>
+        <w:t xml:space="preserve">Instrumentação </w:t>
+      </w:r>
+    </w:p>
     <w:p>
       <w:pPr>
         <w:ind w:firstLine="360"/>
       </w:pPr>
-    </w:p>
+      <w:r>
+        <w:t xml:space="preserve">Para garantir o correto funcionamento do rastreador solar, foram utilizados alguns sensores de medição, apresentados na TABELA X. </w:t>
+      </w:r>
+    </w:p>
+    <w:tbl>
+      <w:tblPr>
+        <w:tblStyle w:val="Tabelacomgrade"/>
+        <w:tblW w:w="9067" w:type="dxa"/>
+        <w:tblLook w:val="04A0" w:firstRow="1" w:lastRow="0" w:firstColumn="1" w:lastColumn="0" w:noHBand="0" w:noVBand="1"/>
+      </w:tblPr>
+      <w:tblGrid>
+        <w:gridCol w:w="2265"/>
+        <w:gridCol w:w="2265"/>
+        <w:gridCol w:w="1323"/>
+        <w:gridCol w:w="3214"/>
+      </w:tblGrid>
+      <w:tr>
+        <w:tc>
+          <w:tcPr>
+            <w:tcW w:w="2265" w:type="dxa"/>
+            <w:vAlign w:val="center"/>
+          </w:tcPr>
+          <w:p>
+            <w:pPr>
+              <w:jc w:val="center"/>
+            </w:pPr>
+            <w:r>
+              <w:t>Nome</w:t>
+            </w:r>
+          </w:p>
+        </w:tc>
+        <w:tc>
+          <w:tcPr>
+            <w:tcW w:w="2265" w:type="dxa"/>
+            <w:vAlign w:val="center"/>
+          </w:tcPr>
+          <w:p>
+            <w:pPr>
+              <w:jc w:val="center"/>
+            </w:pPr>
+            <w:r>
+              <w:t>Modelo</w:t>
+            </w:r>
+          </w:p>
+        </w:tc>
+        <w:tc>
+          <w:tcPr>
+            <w:tcW w:w="1323" w:type="dxa"/>
+            <w:vAlign w:val="center"/>
+          </w:tcPr>
+          <w:p>
+            <w:pPr>
+              <w:jc w:val="center"/>
+            </w:pPr>
+            <w:r>
+              <w:t>Quantidade</w:t>
+            </w:r>
+          </w:p>
+        </w:tc>
+        <w:tc>
+          <w:tcPr>
+            <w:tcW w:w="3214" w:type="dxa"/>
+            <w:vAlign w:val="center"/>
+          </w:tcPr>
+          <w:p>
+            <w:pPr>
+              <w:jc w:val="center"/>
+            </w:pPr>
+            <w:r>
+              <w:t>Variável de atuação/medição</w:t>
+            </w:r>
+          </w:p>
+        </w:tc>
+      </w:tr>
+      <w:tr>
+        <w:tc>
+          <w:tcPr>
+            <w:tcW w:w="2265" w:type="dxa"/>
+            <w:vAlign w:val="center"/>
+          </w:tcPr>
+          <w:p>
+            <w:pPr>
+              <w:jc w:val="center"/>
+            </w:pPr>
+            <w:proofErr w:type="spellStart"/>
+            <w:r>
+              <w:t>Encoder</w:t>
+            </w:r>
+            <w:proofErr w:type="spellEnd"/>
+            <w:r>
+              <w:t xml:space="preserve"> magnético</w:t>
+            </w:r>
+          </w:p>
+        </w:tc>
+        <w:tc>
+          <w:tcPr>
+            <w:tcW w:w="2265" w:type="dxa"/>
+            <w:vAlign w:val="center"/>
+          </w:tcPr>
+          <w:p>
+            <w:pPr>
+              <w:jc w:val="center"/>
+            </w:pPr>
+            <w:r>
+              <w:t>AS5600</w:t>
+            </w:r>
+          </w:p>
+        </w:tc>
+        <w:tc>
+          <w:tcPr>
+            <w:tcW w:w="1323" w:type="dxa"/>
+            <w:vAlign w:val="center"/>
+          </w:tcPr>
+          <w:p>
+            <w:pPr>
+              <w:jc w:val="center"/>
+            </w:pPr>
+            <w:r>
+              <w:t>2</w:t>
+            </w:r>
+          </w:p>
+        </w:tc>
+        <w:tc>
+          <w:tcPr>
+            <w:tcW w:w="3214" w:type="dxa"/>
+            <w:vAlign w:val="center"/>
+          </w:tcPr>
+          <w:p>
+            <w:pPr>
+              <w:jc w:val="center"/>
+            </w:pPr>
+            <w:r>
+              <w:t>Ângulo dos motores</w:t>
+            </w:r>
+          </w:p>
+        </w:tc>
+      </w:tr>
+      <w:tr>
+        <w:tc>
+          <w:tcPr>
+            <w:tcW w:w="2265" w:type="dxa"/>
+            <w:vAlign w:val="center"/>
+          </w:tcPr>
+          <w:p>
+            <w:pPr>
+              <w:jc w:val="center"/>
+            </w:pPr>
+            <w:r>
+              <w:t>Relógio RTC</w:t>
+            </w:r>
+          </w:p>
+        </w:tc>
+        <w:tc>
+          <w:tcPr>
+            <w:tcW w:w="2265" w:type="dxa"/>
+            <w:vAlign w:val="center"/>
+          </w:tcPr>
+          <w:p>
+            <w:pPr>
+              <w:jc w:val="center"/>
+            </w:pPr>
+            <w:r>
+              <w:t>DS3231</w:t>
+            </w:r>
+          </w:p>
+        </w:tc>
+        <w:tc>
+          <w:tcPr>
+            <w:tcW w:w="1323" w:type="dxa"/>
+            <w:vAlign w:val="center"/>
+          </w:tcPr>
+          <w:p>
+            <w:pPr>
+              <w:jc w:val="center"/>
+            </w:pPr>
+            <w:r>
+              <w:t>1</w:t>
+            </w:r>
+          </w:p>
+        </w:tc>
+        <w:tc>
+          <w:tcPr>
+            <w:tcW w:w="3214" w:type="dxa"/>
+            <w:vAlign w:val="center"/>
+          </w:tcPr>
+          <w:p>
+            <w:pPr>
+              <w:jc w:val="center"/>
+            </w:pPr>
+            <w:r>
+              <w:t>Data e hora</w:t>
+            </w:r>
+          </w:p>
+        </w:tc>
+      </w:tr>
+      <w:tr>
+        <w:tc>
+          <w:tcPr>
+            <w:tcW w:w="2265" w:type="dxa"/>
+            <w:vAlign w:val="center"/>
+          </w:tcPr>
+          <w:p>
+            <w:pPr>
+              <w:jc w:val="center"/>
+            </w:pPr>
+            <w:r>
+              <w:t xml:space="preserve">Driver de motores de passo </w:t>
+            </w:r>
+          </w:p>
+        </w:tc>
+        <w:tc>
+          <w:tcPr>
+            <w:tcW w:w="2265" w:type="dxa"/>
+            <w:vAlign w:val="center"/>
+          </w:tcPr>
+          <w:p>
+            <w:pPr>
+              <w:jc w:val="center"/>
+            </w:pPr>
+            <w:r>
+              <w:t>DRV8825</w:t>
+            </w:r>
+          </w:p>
+        </w:tc>
+        <w:tc>
+          <w:tcPr>
+            <w:tcW w:w="1323" w:type="dxa"/>
+            <w:vAlign w:val="center"/>
+          </w:tcPr>
+          <w:p>
+            <w:pPr>
+              <w:jc w:val="center"/>
+            </w:pPr>
+            <w:r>
+              <w:t>2</w:t>
+            </w:r>
+          </w:p>
+        </w:tc>
+        <w:tc>
+          <w:tcPr>
+            <w:tcW w:w="3214" w:type="dxa"/>
+            <w:vAlign w:val="center"/>
+          </w:tcPr>
+          <w:p>
+            <w:pPr>
+              <w:jc w:val="center"/>
+            </w:pPr>
+            <w:r>
+              <w:t>Atuação dos motores</w:t>
+            </w:r>
+          </w:p>
+        </w:tc>
+      </w:tr>
+      <w:tr>
+        <w:tc>
+          <w:tcPr>
+            <w:tcW w:w="2265" w:type="dxa"/>
+            <w:vAlign w:val="center"/>
+          </w:tcPr>
+          <w:p>
+            <w:pPr>
+              <w:jc w:val="center"/>
+            </w:pPr>
+            <w:r>
+              <w:t>Raspberry Pi Pico</w:t>
+            </w:r>
+          </w:p>
+        </w:tc>
+        <w:tc>
+          <w:tcPr>
+            <w:tcW w:w="2265" w:type="dxa"/>
+            <w:vAlign w:val="center"/>
+          </w:tcPr>
+          <w:p>
+            <w:pPr>
+              <w:jc w:val="center"/>
+            </w:pPr>
+            <w:r>
+              <w:t>RP2040</w:t>
+            </w:r>
+          </w:p>
+        </w:tc>
+        <w:tc>
+          <w:tcPr>
+            <w:tcW w:w="1323" w:type="dxa"/>
+            <w:vAlign w:val="center"/>
+          </w:tcPr>
+          <w:p>
+            <w:pPr>
+              <w:jc w:val="center"/>
+            </w:pPr>
+            <w:r>
+              <w:t>1</w:t>
+            </w:r>
+          </w:p>
+        </w:tc>
+        <w:tc>
+          <w:tcPr>
+            <w:tcW w:w="3214" w:type="dxa"/>
+            <w:vAlign w:val="center"/>
+          </w:tcPr>
+          <w:p>
+            <w:pPr>
+              <w:jc w:val="center"/>
+            </w:pPr>
+            <w:r>
+              <w:t>Microcontrolador</w:t>
+            </w:r>
+          </w:p>
+        </w:tc>
+      </w:tr>
+      <w:tr>
+        <w:tc>
+          <w:tcPr>
+            <w:tcW w:w="2265" w:type="dxa"/>
+            <w:vAlign w:val="center"/>
+          </w:tcPr>
+          <w:p>
+            <w:pPr>
+              <w:jc w:val="center"/>
+            </w:pPr>
+            <w:r>
+              <w:t>Motores de passo</w:t>
+            </w:r>
+          </w:p>
+        </w:tc>
+        <w:tc>
+          <w:tcPr>
+            <w:tcW w:w="2265" w:type="dxa"/>
+            <w:vAlign w:val="center"/>
+          </w:tcPr>
+          <w:p>
+            <w:pPr>
+              <w:jc w:val="center"/>
+            </w:pPr>
+            <w:r>
+              <w:t>NEMA XX</w:t>
+            </w:r>
+          </w:p>
+        </w:tc>
+        <w:tc>
+          <w:tcPr>
+            <w:tcW w:w="1323" w:type="dxa"/>
+            <w:vAlign w:val="center"/>
+          </w:tcPr>
+          <w:p>
+            <w:pPr>
+              <w:jc w:val="center"/>
+            </w:pPr>
+            <w:r>
+              <w:t>2</w:t>
+            </w:r>
+          </w:p>
+        </w:tc>
+        <w:tc>
+          <w:tcPr>
+            <w:tcW w:w="3214" w:type="dxa"/>
+            <w:vAlign w:val="center"/>
+          </w:tcPr>
+          <w:p>
+            <w:pPr>
+              <w:jc w:val="center"/>
+            </w:pPr>
+            <w:r>
+              <w:t>Atuadores</w:t>
+            </w:r>
+          </w:p>
+        </w:tc>
+      </w:tr>
+      <w:tr>
+        <w:tc>
+          <w:tcPr>
+            <w:tcW w:w="2265" w:type="dxa"/>
+            <w:vAlign w:val="center"/>
+          </w:tcPr>
+          <w:p>
+            <w:pPr>
+              <w:jc w:val="center"/>
+            </w:pPr>
+          </w:p>
+        </w:tc>
+        <w:tc>
+          <w:tcPr>
+            <w:tcW w:w="2265" w:type="dxa"/>
+            <w:vAlign w:val="center"/>
+          </w:tcPr>
+          <w:p>
+            <w:pPr>
+              <w:jc w:val="center"/>
+            </w:pPr>
+          </w:p>
+        </w:tc>
+        <w:tc>
+          <w:tcPr>
+            <w:tcW w:w="1323" w:type="dxa"/>
+            <w:vAlign w:val="center"/>
+          </w:tcPr>
+          <w:p>
+            <w:pPr>
+              <w:jc w:val="center"/>
+            </w:pPr>
+          </w:p>
+        </w:tc>
+        <w:tc>
+          <w:tcPr>
+            <w:tcW w:w="3214" w:type="dxa"/>
+            <w:vAlign w:val="center"/>
+          </w:tcPr>
+          <w:p>
+            <w:pPr>
+              <w:jc w:val="center"/>
+            </w:pPr>
+          </w:p>
+        </w:tc>
+      </w:tr>
+      <w:tr>
+        <w:tc>
+          <w:tcPr>
+            <w:tcW w:w="2265" w:type="dxa"/>
+            <w:vAlign w:val="center"/>
+          </w:tcPr>
+          <w:p>
+            <w:pPr>
+              <w:jc w:val="center"/>
+            </w:pPr>
+          </w:p>
+        </w:tc>
+        <w:tc>
+          <w:tcPr>
+            <w:tcW w:w="2265" w:type="dxa"/>
+            <w:vAlign w:val="center"/>
+          </w:tcPr>
+          <w:p>
+            <w:pPr>
+              <w:jc w:val="center"/>
+            </w:pPr>
+          </w:p>
+        </w:tc>
+        <w:tc>
+          <w:tcPr>
+            <w:tcW w:w="1323" w:type="dxa"/>
+            <w:vAlign w:val="center"/>
+          </w:tcPr>
+          <w:p>
+            <w:pPr>
+              <w:jc w:val="center"/>
+            </w:pPr>
+          </w:p>
+        </w:tc>
+        <w:tc>
+          <w:tcPr>
+            <w:tcW w:w="3214" w:type="dxa"/>
+            <w:vAlign w:val="center"/>
+          </w:tcPr>
+          <w:p>
+            <w:pPr>
+              <w:jc w:val="center"/>
+            </w:pPr>
+          </w:p>
+        </w:tc>
+      </w:tr>
+    </w:tbl>
+    <w:p>
+      <w:r>
+        <w:tab/>
+      </w:r>
+    </w:p>
+    <w:p/>
+    <w:p/>
+    <w:p/>
+    <w:p/>
+    <w:p/>
+    <w:p/>
     <w:p>
       <w:pPr>
         <w:pStyle w:val="Ttulo1"/>
@@ -11400,10 +12255,10 @@
       </w:pPr>
       <w:r>
         <w:object w:dxaOrig="3060" w:dyaOrig="3588" w14:anchorId="47D18EC6">
-          <v:shape id="_x0000_i1026" type="#_x0000_t75" style="width:153pt;height:179.25pt" o:ole="">
-            <v:imagedata r:id="rId27" o:title=""/>
+          <v:shape id="_x0000_i1026" type="#_x0000_t75" style="width:153pt;height:179.4pt" o:ole="">
+            <v:imagedata r:id="rId28" o:title=""/>
           </v:shape>
-          <o:OLEObject Type="Embed" ProgID="Visio.Drawing.15" ShapeID="_x0000_i1026" DrawAspect="Content" ObjectID="_1703175578" r:id="rId28"/>
+          <o:OLEObject Type="Embed" ProgID="Visio.Drawing.15" ShapeID="_x0000_i1026" DrawAspect="Content" ObjectID="_1705826463" r:id="rId29"/>
         </w:object>
       </w:r>
     </w:p>
@@ -11519,11 +12374,11 @@
                     <pic:cNvPicPr/>
                   </pic:nvPicPr>
                   <pic:blipFill rotWithShape="1">
-                    <a:blip r:embed="rId29">
+                    <a:blip r:embed="rId30">
                       <a:extLst>
                         <a:ext uri="{BEBA8EAE-BF5A-486C-A8C5-ECC9F3942E4B}">
                           <a14:imgProps xmlns:a14="http://schemas.microsoft.com/office/drawing/2010/main">
-                            <a14:imgLayer r:embed="rId30">
+                            <a14:imgLayer r:embed="rId31">
                               <a14:imgEffect>
                                 <a14:brightnessContrast bright="20000"/>
                               </a14:imgEffect>
@@ -11604,15 +12459,29 @@
     </w:p>
     <w:p>
       <w:r>
-        <w:t xml:space="preserve">Dado que o sistema estará sujeito a perturbações externas, como a força do vento nos painéis, que pode causar uma perturbação na posição de interesse, a correção angular será feita através de um controlador PID </w:t>
-      </w:r>
-      <w:r>
-        <w:t>(Proporcional</w:t>
-      </w:r>
-      <w:r>
-        <w:t xml:space="preserve"> Integrativo Derivativo). </w:t>
-      </w:r>
-    </w:p>
+        <w:t xml:space="preserve">Dado que o sistema estará sujeito a perturbações externas, como a força do vento nos painéis, que pode causar uma perturbação na posição de interesse, a correção angular será feita através de um controlador PID (Proporcional Integrativo Derivativo). </w:t>
+      </w:r>
+    </w:p>
+    <w:p/>
+    <w:p/>
+    <w:p/>
+    <w:p/>
+    <w:p/>
+    <w:p/>
+    <w:p/>
+    <w:p/>
+    <w:p/>
+    <w:p/>
+    <w:p/>
+    <w:p/>
+    <w:p/>
+    <w:p/>
+    <w:p/>
+    <w:p/>
+    <w:p/>
+    <w:p/>
+    <w:p/>
+    <w:p/>
     <w:p/>
     <w:p/>
     <w:p>
@@ -11630,6 +12499,7 @@
         <w:rPr>
           <w:noProof/>
         </w:rPr>
+        <w:lastRenderedPageBreak/>
         <mc:AlternateContent>
           <mc:Choice Requires="wps">
             <w:drawing>
@@ -12303,7 +13173,7 @@
         </w:rPr>
         <w:t xml:space="preserve"> &lt;</w:t>
       </w:r>
-      <w:hyperlink r:id="rId31" w:history="1">
+      <w:hyperlink r:id="rId32" w:history="1">
         <w:r>
           <w:rPr>
             <w:rStyle w:val="Hyperlink"/>
@@ -12371,7 +13241,7 @@
         </w:rPr>
         <w:t>. Disponível em:  &lt;</w:t>
       </w:r>
-      <w:hyperlink r:id="rId32" w:history="1">
+      <w:hyperlink r:id="rId33" w:history="1">
         <w:r>
           <w:rPr>
             <w:rStyle w:val="Hyperlink"/>
@@ -12444,7 +13314,7 @@
       <w:r>
         <w:t xml:space="preserve"> &lt;</w:t>
       </w:r>
-      <w:hyperlink r:id="rId33" w:history="1">
+      <w:hyperlink r:id="rId34" w:history="1">
         <w:r>
           <w:rPr>
             <w:rStyle w:val="Hyperlink"/>
@@ -12518,7 +13388,7 @@
       <w:r>
         <w:t xml:space="preserve"> </w:t>
       </w:r>
-      <w:hyperlink r:id="rId34" w:history="1">
+      <w:hyperlink r:id="rId35" w:history="1">
         <w:r>
           <w:rPr>
             <w:rStyle w:val="Hyperlink"/>
@@ -12609,7 +13479,7 @@
       <w:r>
         <w:t xml:space="preserve"> </w:t>
       </w:r>
-      <w:hyperlink r:id="rId35" w:history="1">
+      <w:hyperlink r:id="rId36" w:history="1">
         <w:r>
           <w:rPr>
             <w:rStyle w:val="Hyperlink"/>
@@ -12693,7 +13563,7 @@
         </w:rPr>
         <w:t xml:space="preserve">: INPE, 2017. 80p. Disponível em: </w:t>
       </w:r>
-      <w:hyperlink r:id="rId36" w:history="1">
+      <w:hyperlink r:id="rId37" w:history="1">
         <w:r>
           <w:rPr>
             <w:rStyle w:val="Hyperlink"/>
@@ -12828,7 +13698,7 @@
       <w:r>
         <w:t xml:space="preserve"> </w:t>
       </w:r>
-      <w:hyperlink r:id="rId37" w:history="1">
+      <w:hyperlink r:id="rId38" w:history="1">
         <w:r>
           <w:rPr>
             <w:rStyle w:val="Hyperlink"/>
@@ -13026,7 +13896,7 @@
         </w:rPr>
         <w:t xml:space="preserve">. Disponível em: </w:t>
       </w:r>
-      <w:hyperlink r:id="rId38" w:history="1">
+      <w:hyperlink r:id="rId39" w:history="1">
         <w:r>
           <w:rPr>
             <w:rStyle w:val="Hyperlink"/>
@@ -13092,7 +13962,7 @@
       <w:r>
         <w:t xml:space="preserve"> </w:t>
       </w:r>
-      <w:hyperlink r:id="rId39" w:history="1">
+      <w:hyperlink r:id="rId40" w:history="1">
         <w:r>
           <w:rPr>
             <w:rStyle w:val="Hyperlink"/>
@@ -14063,7 +14933,7 @@
     </w:p>
     <w:p/>
     <w:sectPr>
-      <w:headerReference w:type="default" r:id="rId40"/>
+      <w:headerReference w:type="default" r:id="rId41"/>
       <w:pgSz w:w="11906" w:h="16838"/>
       <w:pgMar w:top="1701" w:right="1134" w:bottom="1134" w:left="1701" w:header="1134" w:footer="709" w:gutter="0"/>
       <w:cols w:space="708"/>
@@ -14205,7 +15075,7 @@
         <v:path o:extrusionok="f" gradientshapeok="t" o:connecttype="rect"/>
         <o:lock v:ext="edit" aspectratio="t"/>
       </v:shapetype>
-      <v:shape id="_x0000_i1093" type="#_x0000_t75" style="width:3pt;height:.75pt" o:bullet="t">
+      <v:shape id="_x0000_i1258" type="#_x0000_t75" style="width:3pt;height:.6pt" o:bullet="t">
         <v:imagedata r:id="rId1" o:title=""/>
       </v:shape>
     </w:pict>
@@ -14790,6 +15660,92 @@
     </w:lvl>
   </w:abstractNum>
   <w:abstractNum w:abstractNumId="5" w15:restartNumberingAfterBreak="0">
+    <w:nsid w:val="01C51564"/>
+    <w:multiLevelType w:val="hybridMultilevel"/>
+    <w:tmpl w:val="BB3C9844"/>
+    <w:lvl w:ilvl="0" w:tplc="04160013">
+      <w:start w:val="1"/>
+      <w:numFmt w:val="upperRoman"/>
+      <w:lvlText w:val="%1."/>
+      <w:lvlJc w:val="right"/>
+      <w:pPr>
+        <w:ind w:left="720" w:hanging="360"/>
+      </w:pPr>
+    </w:lvl>
+    <w:lvl w:ilvl="1" w:tplc="04160019" w:tentative="1">
+      <w:start w:val="1"/>
+      <w:numFmt w:val="lowerLetter"/>
+      <w:lvlText w:val="%2."/>
+      <w:lvlJc w:val="left"/>
+      <w:pPr>
+        <w:ind w:left="1440" w:hanging="360"/>
+      </w:pPr>
+    </w:lvl>
+    <w:lvl w:ilvl="2" w:tplc="0416001B" w:tentative="1">
+      <w:start w:val="1"/>
+      <w:numFmt w:val="lowerRoman"/>
+      <w:lvlText w:val="%3."/>
+      <w:lvlJc w:val="right"/>
+      <w:pPr>
+        <w:ind w:left="2160" w:hanging="180"/>
+      </w:pPr>
+    </w:lvl>
+    <w:lvl w:ilvl="3" w:tplc="0416000F" w:tentative="1">
+      <w:start w:val="1"/>
+      <w:numFmt w:val="decimal"/>
+      <w:lvlText w:val="%4."/>
+      <w:lvlJc w:val="left"/>
+      <w:pPr>
+        <w:ind w:left="2880" w:hanging="360"/>
+      </w:pPr>
+    </w:lvl>
+    <w:lvl w:ilvl="4" w:tplc="04160019" w:tentative="1">
+      <w:start w:val="1"/>
+      <w:numFmt w:val="lowerLetter"/>
+      <w:lvlText w:val="%5."/>
+      <w:lvlJc w:val="left"/>
+      <w:pPr>
+        <w:ind w:left="3600" w:hanging="360"/>
+      </w:pPr>
+    </w:lvl>
+    <w:lvl w:ilvl="5" w:tplc="0416001B" w:tentative="1">
+      <w:start w:val="1"/>
+      <w:numFmt w:val="lowerRoman"/>
+      <w:lvlText w:val="%6."/>
+      <w:lvlJc w:val="right"/>
+      <w:pPr>
+        <w:ind w:left="4320" w:hanging="180"/>
+      </w:pPr>
+    </w:lvl>
+    <w:lvl w:ilvl="6" w:tplc="0416000F" w:tentative="1">
+      <w:start w:val="1"/>
+      <w:numFmt w:val="decimal"/>
+      <w:lvlText w:val="%7."/>
+      <w:lvlJc w:val="left"/>
+      <w:pPr>
+        <w:ind w:left="5040" w:hanging="360"/>
+      </w:pPr>
+    </w:lvl>
+    <w:lvl w:ilvl="7" w:tplc="04160019" w:tentative="1">
+      <w:start w:val="1"/>
+      <w:numFmt w:val="lowerLetter"/>
+      <w:lvlText w:val="%8."/>
+      <w:lvlJc w:val="left"/>
+      <w:pPr>
+        <w:ind w:left="5760" w:hanging="360"/>
+      </w:pPr>
+    </w:lvl>
+    <w:lvl w:ilvl="8" w:tplc="0416001B" w:tentative="1">
+      <w:start w:val="1"/>
+      <w:numFmt w:val="lowerRoman"/>
+      <w:lvlText w:val="%9."/>
+      <w:lvlJc w:val="right"/>
+      <w:pPr>
+        <w:ind w:left="6480" w:hanging="180"/>
+      </w:pPr>
+    </w:lvl>
+  </w:abstractNum>
+  <w:abstractNum w:abstractNumId="6" w15:restartNumberingAfterBreak="0">
     <w:nsid w:val="039B6E5D"/>
     <w:multiLevelType w:val="multilevel"/>
     <w:tmpl w:val="6BB44A0C"/>
@@ -14938,7 +15894,7 @@
       </w:rPr>
     </w:lvl>
   </w:abstractNum>
-  <w:abstractNum w:abstractNumId="6" w15:restartNumberingAfterBreak="0">
+  <w:abstractNum w:abstractNumId="7" w15:restartNumberingAfterBreak="0">
     <w:nsid w:val="08AE3567"/>
     <w:multiLevelType w:val="hybridMultilevel"/>
     <w:tmpl w:val="D862BE0C"/>
@@ -15051,7 +16007,7 @@
       </w:rPr>
     </w:lvl>
   </w:abstractNum>
-  <w:abstractNum w:abstractNumId="7" w15:restartNumberingAfterBreak="0">
+  <w:abstractNum w:abstractNumId="8" w15:restartNumberingAfterBreak="0">
     <w:nsid w:val="09287067"/>
     <w:multiLevelType w:val="hybridMultilevel"/>
     <w:tmpl w:val="01101CF8"/>
@@ -15191,7 +16147,7 @@
       </w:rPr>
     </w:lvl>
   </w:abstractNum>
-  <w:abstractNum w:abstractNumId="8" w15:restartNumberingAfterBreak="0">
+  <w:abstractNum w:abstractNumId="9" w15:restartNumberingAfterBreak="0">
     <w:nsid w:val="0B7D5BF6"/>
     <w:multiLevelType w:val="hybridMultilevel"/>
     <w:tmpl w:val="8A8A3802"/>
@@ -15331,7 +16287,7 @@
       </w:rPr>
     </w:lvl>
   </w:abstractNum>
-  <w:abstractNum w:abstractNumId="9" w15:restartNumberingAfterBreak="0">
+  <w:abstractNum w:abstractNumId="10" w15:restartNumberingAfterBreak="0">
     <w:nsid w:val="0D8972DE"/>
     <w:multiLevelType w:val="hybridMultilevel"/>
     <w:tmpl w:val="1EFACA94"/>
@@ -15444,7 +16400,7 @@
       </w:pPr>
     </w:lvl>
   </w:abstractNum>
-  <w:abstractNum w:abstractNumId="10" w15:restartNumberingAfterBreak="0">
+  <w:abstractNum w:abstractNumId="11" w15:restartNumberingAfterBreak="0">
     <w:nsid w:val="0E2A02EE"/>
     <w:multiLevelType w:val="hybridMultilevel"/>
     <w:tmpl w:val="BFCC8E46"/>
@@ -15584,7 +16540,7 @@
       </w:rPr>
     </w:lvl>
   </w:abstractNum>
-  <w:abstractNum w:abstractNumId="11" w15:restartNumberingAfterBreak="0">
+  <w:abstractNum w:abstractNumId="12" w15:restartNumberingAfterBreak="0">
     <w:nsid w:val="0F4F6C36"/>
     <w:multiLevelType w:val="singleLevel"/>
     <w:tmpl w:val="04160001"/>
@@ -15604,7 +16560,7 @@
       </w:rPr>
     </w:lvl>
   </w:abstractNum>
-  <w:abstractNum w:abstractNumId="12" w15:restartNumberingAfterBreak="0">
+  <w:abstractNum w:abstractNumId="13" w15:restartNumberingAfterBreak="0">
     <w:nsid w:val="119E158A"/>
     <w:multiLevelType w:val="hybridMultilevel"/>
     <w:tmpl w:val="0D32A952"/>
@@ -15744,7 +16700,7 @@
       </w:rPr>
     </w:lvl>
   </w:abstractNum>
-  <w:abstractNum w:abstractNumId="13" w15:restartNumberingAfterBreak="0">
+  <w:abstractNum w:abstractNumId="14" w15:restartNumberingAfterBreak="0">
     <w:nsid w:val="17F36BDC"/>
     <w:multiLevelType w:val="multilevel"/>
     <w:tmpl w:val="098CA2DC"/>
@@ -15884,7 +16840,7 @@
       </w:rPr>
     </w:lvl>
   </w:abstractNum>
-  <w:abstractNum w:abstractNumId="14" w15:restartNumberingAfterBreak="0">
+  <w:abstractNum w:abstractNumId="15" w15:restartNumberingAfterBreak="0">
     <w:nsid w:val="199777F6"/>
     <w:multiLevelType w:val="hybridMultilevel"/>
     <w:tmpl w:val="D7E870E8"/>
@@ -16024,7 +16980,7 @@
       </w:rPr>
     </w:lvl>
   </w:abstractNum>
-  <w:abstractNum w:abstractNumId="15" w15:restartNumberingAfterBreak="0">
+  <w:abstractNum w:abstractNumId="16" w15:restartNumberingAfterBreak="0">
     <w:nsid w:val="1AD87414"/>
     <w:multiLevelType w:val="hybridMultilevel"/>
     <w:tmpl w:val="DC2AB4F0"/>
@@ -16164,7 +17120,7 @@
       </w:rPr>
     </w:lvl>
   </w:abstractNum>
-  <w:abstractNum w:abstractNumId="16" w15:restartNumberingAfterBreak="0">
+  <w:abstractNum w:abstractNumId="17" w15:restartNumberingAfterBreak="0">
     <w:nsid w:val="210626A7"/>
     <w:multiLevelType w:val="hybridMultilevel"/>
     <w:tmpl w:val="C13A405A"/>
@@ -16304,7 +17260,7 @@
       </w:rPr>
     </w:lvl>
   </w:abstractNum>
-  <w:abstractNum w:abstractNumId="17" w15:restartNumberingAfterBreak="0">
+  <w:abstractNum w:abstractNumId="18" w15:restartNumberingAfterBreak="0">
     <w:nsid w:val="21AE59E4"/>
     <w:multiLevelType w:val="multilevel"/>
     <w:tmpl w:val="A6E42A92"/>
@@ -16453,7 +17409,7 @@
       </w:rPr>
     </w:lvl>
   </w:abstractNum>
-  <w:abstractNum w:abstractNumId="18" w15:restartNumberingAfterBreak="0">
+  <w:abstractNum w:abstractNumId="19" w15:restartNumberingAfterBreak="0">
     <w:nsid w:val="221D628F"/>
     <w:multiLevelType w:val="multilevel"/>
     <w:tmpl w:val="83BAE06E"/>
@@ -16593,7 +17549,7 @@
       </w:rPr>
     </w:lvl>
   </w:abstractNum>
-  <w:abstractNum w:abstractNumId="19" w15:restartNumberingAfterBreak="0">
+  <w:abstractNum w:abstractNumId="20" w15:restartNumberingAfterBreak="0">
     <w:nsid w:val="226E0BE3"/>
     <w:multiLevelType w:val="multilevel"/>
     <w:tmpl w:val="84E0FE46"/>
@@ -16733,7 +17689,7 @@
       </w:rPr>
     </w:lvl>
   </w:abstractNum>
-  <w:abstractNum w:abstractNumId="20" w15:restartNumberingAfterBreak="0">
+  <w:abstractNum w:abstractNumId="21" w15:restartNumberingAfterBreak="0">
     <w:nsid w:val="23802A72"/>
     <w:multiLevelType w:val="hybridMultilevel"/>
     <w:tmpl w:val="1EAAA08A"/>
@@ -16873,7 +17829,7 @@
       </w:rPr>
     </w:lvl>
   </w:abstractNum>
-  <w:abstractNum w:abstractNumId="21" w15:restartNumberingAfterBreak="0">
+  <w:abstractNum w:abstractNumId="22" w15:restartNumberingAfterBreak="0">
     <w:nsid w:val="2640108A"/>
     <w:multiLevelType w:val="hybridMultilevel"/>
     <w:tmpl w:val="A4CCB536"/>
@@ -16989,7 +17945,7 @@
       </w:pPr>
     </w:lvl>
   </w:abstractNum>
-  <w:abstractNum w:abstractNumId="22" w15:restartNumberingAfterBreak="0">
+  <w:abstractNum w:abstractNumId="23" w15:restartNumberingAfterBreak="0">
     <w:nsid w:val="28D8217A"/>
     <w:multiLevelType w:val="multilevel"/>
     <w:tmpl w:val="AC62A9E0"/>
@@ -17129,7 +18085,7 @@
       </w:rPr>
     </w:lvl>
   </w:abstractNum>
-  <w:abstractNum w:abstractNumId="23" w15:restartNumberingAfterBreak="0">
+  <w:abstractNum w:abstractNumId="24" w15:restartNumberingAfterBreak="0">
     <w:nsid w:val="2FB14EA8"/>
     <w:multiLevelType w:val="multilevel"/>
     <w:tmpl w:val="8A32069A"/>
@@ -17278,7 +18234,7 @@
       </w:rPr>
     </w:lvl>
   </w:abstractNum>
-  <w:abstractNum w:abstractNumId="24" w15:restartNumberingAfterBreak="0">
+  <w:abstractNum w:abstractNumId="25" w15:restartNumberingAfterBreak="0">
     <w:nsid w:val="30E16BF4"/>
     <w:multiLevelType w:val="hybridMultilevel"/>
     <w:tmpl w:val="87E49BBE"/>
@@ -17391,7 +18347,7 @@
       </w:pPr>
     </w:lvl>
   </w:abstractNum>
-  <w:abstractNum w:abstractNumId="25" w15:restartNumberingAfterBreak="0">
+  <w:abstractNum w:abstractNumId="26" w15:restartNumberingAfterBreak="0">
     <w:nsid w:val="379D4BE6"/>
     <w:multiLevelType w:val="hybridMultilevel"/>
     <w:tmpl w:val="0714CCE6"/>
@@ -17531,7 +18487,7 @@
       </w:rPr>
     </w:lvl>
   </w:abstractNum>
-  <w:abstractNum w:abstractNumId="26" w15:restartNumberingAfterBreak="0">
+  <w:abstractNum w:abstractNumId="27" w15:restartNumberingAfterBreak="0">
     <w:nsid w:val="3A087C65"/>
     <w:multiLevelType w:val="hybridMultilevel"/>
     <w:tmpl w:val="22046A22"/>
@@ -17671,7 +18627,7 @@
       </w:rPr>
     </w:lvl>
   </w:abstractNum>
-  <w:abstractNum w:abstractNumId="27" w15:restartNumberingAfterBreak="0">
+  <w:abstractNum w:abstractNumId="28" w15:restartNumberingAfterBreak="0">
     <w:nsid w:val="3C1B0DC4"/>
     <w:multiLevelType w:val="hybridMultilevel"/>
     <w:tmpl w:val="850ED1A8"/>
@@ -17784,7 +18740,7 @@
       </w:pPr>
     </w:lvl>
   </w:abstractNum>
-  <w:abstractNum w:abstractNumId="28" w15:restartNumberingAfterBreak="0">
+  <w:abstractNum w:abstractNumId="29" w15:restartNumberingAfterBreak="0">
     <w:nsid w:val="3F2360DA"/>
     <w:multiLevelType w:val="hybridMultilevel"/>
     <w:tmpl w:val="A270271E"/>
@@ -17924,7 +18880,7 @@
       </w:rPr>
     </w:lvl>
   </w:abstractNum>
-  <w:abstractNum w:abstractNumId="29" w15:restartNumberingAfterBreak="0">
+  <w:abstractNum w:abstractNumId="30" w15:restartNumberingAfterBreak="0">
     <w:nsid w:val="3F8E7EA6"/>
     <w:multiLevelType w:val="hybridMultilevel"/>
     <w:tmpl w:val="FB8E159C"/>
@@ -18037,7 +18993,7 @@
       </w:rPr>
     </w:lvl>
   </w:abstractNum>
-  <w:abstractNum w:abstractNumId="30" w15:restartNumberingAfterBreak="0">
+  <w:abstractNum w:abstractNumId="31" w15:restartNumberingAfterBreak="0">
     <w:nsid w:val="417B4A42"/>
     <w:multiLevelType w:val="hybridMultilevel"/>
     <w:tmpl w:val="F9BE736C"/>
@@ -18177,7 +19133,7 @@
       </w:rPr>
     </w:lvl>
   </w:abstractNum>
-  <w:abstractNum w:abstractNumId="31" w15:restartNumberingAfterBreak="0">
+  <w:abstractNum w:abstractNumId="32" w15:restartNumberingAfterBreak="0">
     <w:nsid w:val="4C577778"/>
     <w:multiLevelType w:val="hybridMultilevel"/>
     <w:tmpl w:val="370AFD46"/>
@@ -18290,7 +19246,7 @@
       </w:pPr>
     </w:lvl>
   </w:abstractNum>
-  <w:abstractNum w:abstractNumId="32" w15:restartNumberingAfterBreak="0">
+  <w:abstractNum w:abstractNumId="33" w15:restartNumberingAfterBreak="0">
     <w:nsid w:val="522347D2"/>
     <w:multiLevelType w:val="multilevel"/>
     <w:tmpl w:val="A7086670"/>
@@ -18433,7 +19389,7 @@
       </w:rPr>
     </w:lvl>
   </w:abstractNum>
-  <w:abstractNum w:abstractNumId="33" w15:restartNumberingAfterBreak="0">
+  <w:abstractNum w:abstractNumId="34" w15:restartNumberingAfterBreak="0">
     <w:nsid w:val="52514619"/>
     <w:multiLevelType w:val="hybridMultilevel"/>
     <w:tmpl w:val="C890B718"/>
@@ -18546,7 +19502,7 @@
       </w:rPr>
     </w:lvl>
   </w:abstractNum>
-  <w:abstractNum w:abstractNumId="34" w15:restartNumberingAfterBreak="0">
+  <w:abstractNum w:abstractNumId="35" w15:restartNumberingAfterBreak="0">
     <w:nsid w:val="558B1082"/>
     <w:multiLevelType w:val="multilevel"/>
     <w:tmpl w:val="113CA3AE"/>
@@ -18695,7 +19651,7 @@
       </w:rPr>
     </w:lvl>
   </w:abstractNum>
-  <w:abstractNum w:abstractNumId="35" w15:restartNumberingAfterBreak="0">
+  <w:abstractNum w:abstractNumId="36" w15:restartNumberingAfterBreak="0">
     <w:nsid w:val="575B0AAE"/>
     <w:multiLevelType w:val="hybridMultilevel"/>
     <w:tmpl w:val="E9308718"/>
@@ -18835,7 +19791,7 @@
       </w:rPr>
     </w:lvl>
   </w:abstractNum>
-  <w:abstractNum w:abstractNumId="36" w15:restartNumberingAfterBreak="0">
+  <w:abstractNum w:abstractNumId="37" w15:restartNumberingAfterBreak="0">
     <w:nsid w:val="58ED48F3"/>
     <w:multiLevelType w:val="hybridMultilevel"/>
     <w:tmpl w:val="C1F8CF9E"/>
@@ -18975,7 +19931,7 @@
       </w:rPr>
     </w:lvl>
   </w:abstractNum>
-  <w:abstractNum w:abstractNumId="37" w15:restartNumberingAfterBreak="0">
+  <w:abstractNum w:abstractNumId="38" w15:restartNumberingAfterBreak="0">
     <w:nsid w:val="5CCC459F"/>
     <w:multiLevelType w:val="hybridMultilevel"/>
     <w:tmpl w:val="6FB620BE"/>
@@ -19115,7 +20071,7 @@
       </w:rPr>
     </w:lvl>
   </w:abstractNum>
-  <w:abstractNum w:abstractNumId="38" w15:restartNumberingAfterBreak="0">
+  <w:abstractNum w:abstractNumId="39" w15:restartNumberingAfterBreak="0">
     <w:nsid w:val="5D555A2A"/>
     <w:multiLevelType w:val="multilevel"/>
     <w:tmpl w:val="8CF63C58"/>
@@ -19264,7 +20220,7 @@
       </w:rPr>
     </w:lvl>
   </w:abstractNum>
-  <w:abstractNum w:abstractNumId="39" w15:restartNumberingAfterBreak="0">
+  <w:abstractNum w:abstractNumId="40" w15:restartNumberingAfterBreak="0">
     <w:nsid w:val="6B3779A0"/>
     <w:multiLevelType w:val="hybridMultilevel"/>
     <w:tmpl w:val="1986AAF8"/>
@@ -19404,7 +20360,7 @@
       </w:rPr>
     </w:lvl>
   </w:abstractNum>
-  <w:abstractNum w:abstractNumId="40" w15:restartNumberingAfterBreak="0">
+  <w:abstractNum w:abstractNumId="41" w15:restartNumberingAfterBreak="0">
     <w:nsid w:val="6DA81810"/>
     <w:multiLevelType w:val="hybridMultilevel"/>
     <w:tmpl w:val="BA4A6316"/>
@@ -19517,7 +20473,7 @@
       </w:pPr>
     </w:lvl>
   </w:abstractNum>
-  <w:abstractNum w:abstractNumId="41" w15:restartNumberingAfterBreak="0">
+  <w:abstractNum w:abstractNumId="42" w15:restartNumberingAfterBreak="0">
     <w:nsid w:val="6E89516C"/>
     <w:multiLevelType w:val="multilevel"/>
     <w:tmpl w:val="8A2E7276"/>
@@ -19665,7 +20621,7 @@
       </w:rPr>
     </w:lvl>
   </w:abstractNum>
-  <w:abstractNum w:abstractNumId="42" w15:restartNumberingAfterBreak="0">
+  <w:abstractNum w:abstractNumId="43" w15:restartNumberingAfterBreak="0">
     <w:nsid w:val="6EB86629"/>
     <w:multiLevelType w:val="hybridMultilevel"/>
     <w:tmpl w:val="ED1847DA"/>
@@ -19806,7 +20762,7 @@
       </w:rPr>
     </w:lvl>
   </w:abstractNum>
-  <w:abstractNum w:abstractNumId="43" w15:restartNumberingAfterBreak="0">
+  <w:abstractNum w:abstractNumId="44" w15:restartNumberingAfterBreak="0">
     <w:nsid w:val="70AC3769"/>
     <w:multiLevelType w:val="hybridMultilevel"/>
     <w:tmpl w:val="CB9476A8"/>
@@ -19946,7 +20902,7 @@
       </w:rPr>
     </w:lvl>
   </w:abstractNum>
-  <w:abstractNum w:abstractNumId="44" w15:restartNumberingAfterBreak="0">
+  <w:abstractNum w:abstractNumId="45" w15:restartNumberingAfterBreak="0">
     <w:nsid w:val="716C0BAC"/>
     <w:multiLevelType w:val="hybridMultilevel"/>
     <w:tmpl w:val="F2D68204"/>
@@ -20059,7 +21015,7 @@
       </w:pPr>
     </w:lvl>
   </w:abstractNum>
-  <w:abstractNum w:abstractNumId="45" w15:restartNumberingAfterBreak="0">
+  <w:abstractNum w:abstractNumId="46" w15:restartNumberingAfterBreak="0">
     <w:nsid w:val="72A4431D"/>
     <w:multiLevelType w:val="hybridMultilevel"/>
     <w:tmpl w:val="DDCC587A"/>
@@ -20200,25 +21156,25 @@
     </w:lvl>
   </w:abstractNum>
   <w:num w:numId="1">
-    <w:abstractNumId w:val="41"/>
+    <w:abstractNumId w:val="42"/>
   </w:num>
   <w:num w:numId="2">
-    <w:abstractNumId w:val="12"/>
+    <w:abstractNumId w:val="13"/>
   </w:num>
   <w:num w:numId="3">
-    <w:abstractNumId w:val="10"/>
+    <w:abstractNumId w:val="11"/>
   </w:num>
   <w:num w:numId="4">
-    <w:abstractNumId w:val="13"/>
+    <w:abstractNumId w:val="14"/>
   </w:num>
   <w:num w:numId="5">
-    <w:abstractNumId w:val="32"/>
+    <w:abstractNumId w:val="33"/>
   </w:num>
   <w:num w:numId="6">
     <w:abstractNumId w:val="4"/>
   </w:num>
   <w:num w:numId="7">
-    <w:abstractNumId w:val="13"/>
+    <w:abstractNumId w:val="14"/>
     <w:lvlOverride w:ilvl="0">
       <w:startOverride w:val="1"/>
     </w:lvlOverride>
@@ -20248,13 +21204,13 @@
     </w:lvlOverride>
   </w:num>
   <w:num w:numId="8">
+    <w:abstractNumId w:val="20"/>
+  </w:num>
+  <w:num w:numId="9">
     <w:abstractNumId w:val="19"/>
   </w:num>
-  <w:num w:numId="9">
-    <w:abstractNumId w:val="18"/>
-  </w:num>
   <w:num w:numId="10">
-    <w:abstractNumId w:val="22"/>
+    <w:abstractNumId w:val="23"/>
   </w:num>
   <w:num w:numId="11">
     <w:abstractNumId w:val="2"/>
@@ -20274,109 +21230,112 @@
     </w:lvlOverride>
   </w:num>
   <w:num w:numId="13">
-    <w:abstractNumId w:val="43"/>
+    <w:abstractNumId w:val="44"/>
   </w:num>
   <w:num w:numId="14">
-    <w:abstractNumId w:val="39"/>
+    <w:abstractNumId w:val="40"/>
   </w:num>
   <w:num w:numId="15">
-    <w:abstractNumId w:val="45"/>
+    <w:abstractNumId w:val="46"/>
   </w:num>
   <w:num w:numId="16">
     <w:abstractNumId w:val="3"/>
   </w:num>
   <w:num w:numId="17">
-    <w:abstractNumId w:val="20"/>
+    <w:abstractNumId w:val="21"/>
   </w:num>
   <w:num w:numId="18">
-    <w:abstractNumId w:val="27"/>
+    <w:abstractNumId w:val="28"/>
   </w:num>
   <w:num w:numId="19">
-    <w:abstractNumId w:val="11"/>
+    <w:abstractNumId w:val="12"/>
   </w:num>
   <w:num w:numId="20">
-    <w:abstractNumId w:val="7"/>
+    <w:abstractNumId w:val="8"/>
   </w:num>
   <w:num w:numId="21">
-    <w:abstractNumId w:val="14"/>
+    <w:abstractNumId w:val="15"/>
   </w:num>
   <w:num w:numId="22">
-    <w:abstractNumId w:val="15"/>
+    <w:abstractNumId w:val="16"/>
   </w:num>
   <w:num w:numId="23">
     <w:abstractNumId w:val="1"/>
   </w:num>
   <w:num w:numId="24">
-    <w:abstractNumId w:val="5"/>
+    <w:abstractNumId w:val="6"/>
   </w:num>
   <w:num w:numId="25">
+    <w:abstractNumId w:val="18"/>
+  </w:num>
+  <w:num w:numId="26">
+    <w:abstractNumId w:val="35"/>
+  </w:num>
+  <w:num w:numId="27">
+    <w:abstractNumId w:val="39"/>
+  </w:num>
+  <w:num w:numId="28">
+    <w:abstractNumId w:val="36"/>
+  </w:num>
+  <w:num w:numId="29">
+    <w:abstractNumId w:val="38"/>
+  </w:num>
+  <w:num w:numId="30">
+    <w:abstractNumId w:val="27"/>
+  </w:num>
+  <w:num w:numId="31">
+    <w:abstractNumId w:val="26"/>
+  </w:num>
+  <w:num w:numId="32">
+    <w:abstractNumId w:val="37"/>
+  </w:num>
+  <w:num w:numId="33">
+    <w:abstractNumId w:val="24"/>
+  </w:num>
+  <w:num w:numId="34">
+    <w:abstractNumId w:val="32"/>
+  </w:num>
+  <w:num w:numId="35">
+    <w:abstractNumId w:val="25"/>
+  </w:num>
+  <w:num w:numId="36">
     <w:abstractNumId w:val="17"/>
   </w:num>
-  <w:num w:numId="26">
+  <w:num w:numId="37">
+    <w:abstractNumId w:val="45"/>
+  </w:num>
+  <w:num w:numId="38">
+    <w:abstractNumId w:val="29"/>
+  </w:num>
+  <w:num w:numId="39">
+    <w:abstractNumId w:val="9"/>
+  </w:num>
+  <w:num w:numId="40">
+    <w:abstractNumId w:val="43"/>
+  </w:num>
+  <w:num w:numId="41">
+    <w:abstractNumId w:val="41"/>
+  </w:num>
+  <w:num w:numId="42">
+    <w:abstractNumId w:val="10"/>
+  </w:num>
+  <w:num w:numId="43">
+    <w:abstractNumId w:val="22"/>
+  </w:num>
+  <w:num w:numId="44">
+    <w:abstractNumId w:val="31"/>
+  </w:num>
+  <w:num w:numId="45">
     <w:abstractNumId w:val="34"/>
   </w:num>
-  <w:num w:numId="27">
-    <w:abstractNumId w:val="38"/>
+  <w:num w:numId="46">
+    <w:abstractNumId w:val="7"/>
   </w:num>
-  <w:num w:numId="28">
-    <w:abstractNumId w:val="35"/>
-  </w:num>
-  <w:num w:numId="29">
-    <w:abstractNumId w:val="37"/>
-  </w:num>
-  <w:num w:numId="30">
-    <w:abstractNumId w:val="26"/>
-  </w:num>
-  <w:num w:numId="31">
-    <w:abstractNumId w:val="25"/>
-  </w:num>
-  <w:num w:numId="32">
-    <w:abstractNumId w:val="36"/>
-  </w:num>
-  <w:num w:numId="33">
-    <w:abstractNumId w:val="23"/>
-  </w:num>
-  <w:num w:numId="34">
-    <w:abstractNumId w:val="31"/>
-  </w:num>
-  <w:num w:numId="35">
-    <w:abstractNumId w:val="24"/>
-  </w:num>
-  <w:num w:numId="36">
-    <w:abstractNumId w:val="16"/>
-  </w:num>
-  <w:num w:numId="37">
-    <w:abstractNumId w:val="44"/>
-  </w:num>
-  <w:num w:numId="38">
-    <w:abstractNumId w:val="28"/>
-  </w:num>
-  <w:num w:numId="39">
-    <w:abstractNumId w:val="8"/>
-  </w:num>
-  <w:num w:numId="40">
-    <w:abstractNumId w:val="42"/>
-  </w:num>
-  <w:num w:numId="41">
-    <w:abstractNumId w:val="40"/>
-  </w:num>
-  <w:num w:numId="42">
-    <w:abstractNumId w:val="9"/>
-  </w:num>
-  <w:num w:numId="43">
-    <w:abstractNumId w:val="21"/>
-  </w:num>
-  <w:num w:numId="44">
+  <w:num w:numId="47">
     <w:abstractNumId w:val="30"/>
   </w:num>
-  <w:num w:numId="45">
-    <w:abstractNumId w:val="33"/>
-  </w:num>
-  <w:num w:numId="46">
-    <w:abstractNumId w:val="6"/>
-  </w:num>
-  <w:num w:numId="47">
-    <w:abstractNumId w:val="29"/>
+  <w:num w:numId="48">
+    <w:abstractNumId w:val="5"/>
   </w:num>
   <w:numIdMacAtCleanup w:val="5"/>
 </w:numbering>

</xml_diff>